<commit_message>
imperfect, yet complete PizzaForum exam prep
</commit_message>
<xml_diff>
--- a/CSharpWebDevelopmentBasics/ExamPrep/8. CSharp-Web-Dev-Basics-Exam-Preparation.docx
+++ b/CSharpWebDevelopmentBasics/ExamPrep/8. CSharp-Web-Dev-Basics-Exam-Preparation.docx
@@ -1,43 +1,7 @@
 
 <file path=word/document.xml><?xml version="1.0" encoding="utf-8"?>
-<w:document xmlns:wpc="http://schemas.microsoft.com/office/word/2010/wordprocessingCanvas" xmlns:cx="http://schemas.microsoft.com/office/drawing/2014/chartex" xmlns:cx1="http://schemas.microsoft.com/office/drawing/2015/9/8/chartex" xmlns:mc="http://schemas.openxmlformats.org/markup-compatibility/2006" xmlns:o="urn:schemas-microsoft-com:office:office" xmlns:r="http://schemas.openxmlformats.org/officeDocument/2006/relationships" xmlns:m="http://schemas.openxmlformats.org/officeDocument/2006/math" xmlns:v="urn:schemas-microsoft-com:vml" xmlns:wp14="http://schemas.microsoft.com/office/word/2010/wordprocessingDrawing" xmlns:wp="http://schemas.openxmlformats.org/drawingml/2006/wordprocessingDrawing" xmlns:w10="urn:schemas-microsoft-com:office:word" xmlns:w="http://schemas.openxmlformats.org/wordprocessingml/2006/main" xmlns:w14="http://schemas.microsoft.com/office/word/2010/wordml" xmlns:w15="http://schemas.microsoft.com/office/word/2012/wordml" xmlns:w16se="http://schemas.microsoft.com/office/word/2015/wordml/symex" xmlns:wpg="http://schemas.microsoft.com/office/word/2010/wordprocessingGroup" xmlns:wpi="http://schemas.microsoft.com/office/word/2010/wordprocessingInk" xmlns:wne="http://schemas.microsoft.com/office/word/2006/wordml" xmlns:wps="http://schemas.microsoft.com/office/word/2010/wordprocessingShape" mc:Ignorable="w14 w15 w16se wp14">
+<w:document xmlns:wpc="http://schemas.microsoft.com/office/word/2010/wordprocessingCanvas" xmlns:cx="http://schemas.microsoft.com/office/drawing/2014/chartex" xmlns:cx1="http://schemas.microsoft.com/office/drawing/2015/9/8/chartex" xmlns:cx2="http://schemas.microsoft.com/office/drawing/2015/10/21/chartex" xmlns:cx3="http://schemas.microsoft.com/office/drawing/2016/5/9/chartex" xmlns:cx4="http://schemas.microsoft.com/office/drawing/2016/5/10/chartex" xmlns:cx5="http://schemas.microsoft.com/office/drawing/2016/5/11/chartex" xmlns:mc="http://schemas.openxmlformats.org/markup-compatibility/2006" xmlns:o="urn:schemas-microsoft-com:office:office" xmlns:r="http://schemas.openxmlformats.org/officeDocument/2006/relationships" xmlns:m="http://schemas.openxmlformats.org/officeDocument/2006/math" xmlns:v="urn:schemas-microsoft-com:vml" xmlns:wp14="http://schemas.microsoft.com/office/word/2010/wordprocessingDrawing" xmlns:wp="http://schemas.openxmlformats.org/drawingml/2006/wordprocessingDrawing" xmlns:w10="urn:schemas-microsoft-com:office:word" xmlns:w="http://schemas.openxmlformats.org/wordprocessingml/2006/main" xmlns:w14="http://schemas.microsoft.com/office/word/2010/wordml" xmlns:w15="http://schemas.microsoft.com/office/word/2012/wordml" xmlns:w16se="http://schemas.microsoft.com/office/word/2015/wordml/symex" xmlns:wpg="http://schemas.microsoft.com/office/word/2010/wordprocessingGroup" xmlns:wpi="http://schemas.microsoft.com/office/word/2010/wordprocessingInk" xmlns:wne="http://schemas.microsoft.com/office/word/2006/wordml" xmlns:wps="http://schemas.microsoft.com/office/word/2010/wordprocessingShape" mc:Ignorable="w14 w15 w16se wp14">
   <w:body>
-    <w:p>
-      <w:pPr>
-        <w:pStyle w:val="Heading1"/>
-        <w:jc w:val="center"/>
-      </w:pPr>
-      <w:r>
-        <w:t>Pizza Forum</w:t>
-      </w:r>
-      <w:r>
-        <w:t xml:space="preserve"> – 27.02.2017</w:t>
-      </w:r>
-      <w:bookmarkStart w:id="0" w:name="_GoBack"/>
-      <w:bookmarkEnd w:id="0"/>
-    </w:p>
-    <w:p>
-      <w:pPr>
-        <w:rPr>
-          <w:lang w:val="bg-BG"/>
-        </w:rPr>
-      </w:pPr>
-      <w:r>
-        <w:t xml:space="preserve">Since we all love pizza so much it will be cool to have some place to share our thoughts on pizzas. </w:t>
-      </w:r>
-      <w:r>
-        <w:t>That would be the Pizza Forum. Your task is to c</w:t>
-      </w:r>
-      <w:r>
-        <w:t>reate a web application that has back-end and front-end logi</w:t>
-      </w:r>
-      <w:r>
-        <w:t>c using the provided resources (HTTP Server, MVC Framework, HTML and CSS files).</w:t>
-      </w:r>
-      <w:r>
-        <w:t xml:space="preserve"> You are free to edit those provided resources to fit your needs.</w:t>
-      </w:r>
-    </w:p>
     <w:p>
       <w:pPr>
         <w:pStyle w:val="Heading2"/>
@@ -45,325 +9,6 @@
           <w:ilvl w:val="0"/>
           <w:numId w:val="0"/>
         </w:numPr>
-        <w:ind w:left="360" w:hanging="360"/>
-      </w:pPr>
-      <w:r>
-        <w:t>Data Model</w:t>
-      </w:r>
-    </w:p>
-    <w:p>
-      <w:pPr>
-        <w:pStyle w:val="ListParagraph"/>
-        <w:numPr>
-          <w:ilvl w:val="0"/>
-          <w:numId w:val="11"/>
-        </w:numPr>
-      </w:pPr>
-      <w:r>
-        <w:t xml:space="preserve">The system contains information about </w:t>
-      </w:r>
-      <w:r>
-        <w:rPr>
-          <w:b/>
-        </w:rPr>
-        <w:t>users</w:t>
-      </w:r>
-      <w:r>
-        <w:t xml:space="preserve">, </w:t>
-      </w:r>
-      <w:r>
-        <w:rPr>
-          <w:b/>
-        </w:rPr>
-        <w:t>categories</w:t>
-      </w:r>
-      <w:r>
-        <w:t xml:space="preserve">, </w:t>
-      </w:r>
-      <w:r>
-        <w:rPr>
-          <w:b/>
-        </w:rPr>
-        <w:t>topics</w:t>
-      </w:r>
-      <w:r>
-        <w:t xml:space="preserve"> and </w:t>
-      </w:r>
-      <w:r>
-        <w:rPr>
-          <w:b/>
-        </w:rPr>
-        <w:t>replies</w:t>
-      </w:r>
-    </w:p>
-    <w:p>
-      <w:pPr>
-        <w:pStyle w:val="ListParagraph"/>
-        <w:numPr>
-          <w:ilvl w:val="0"/>
-          <w:numId w:val="11"/>
-        </w:numPr>
-      </w:pPr>
-      <w:r>
-        <w:t xml:space="preserve">Users can </w:t>
-      </w:r>
-      <w:r>
-        <w:rPr>
-          <w:b/>
-        </w:rPr>
-        <w:t>register</w:t>
-      </w:r>
-      <w:r>
-        <w:t xml:space="preserve"> in the system. After successful </w:t>
-      </w:r>
-      <w:r>
-        <w:t>registration,</w:t>
-      </w:r>
-      <w:r>
-        <w:t xml:space="preserve"> the user has </w:t>
-      </w:r>
-      <w:r>
-        <w:rPr>
-          <w:b/>
-        </w:rPr>
-        <w:t xml:space="preserve">username, </w:t>
-      </w:r>
-      <w:r>
-        <w:rPr>
-          <w:b/>
-        </w:rPr>
-        <w:t>email</w:t>
-      </w:r>
-      <w:r>
-        <w:t>, password</w:t>
-      </w:r>
-      <w:r>
-        <w:rPr>
-          <w:b/>
-        </w:rPr>
-        <w:t xml:space="preserve"> </w:t>
-      </w:r>
-      <w:r>
-        <w:t xml:space="preserve">and information whether he </w:t>
-      </w:r>
-      <w:r>
-        <w:rPr>
-          <w:b/>
-        </w:rPr>
-        <w:t>is an administrator or not</w:t>
-      </w:r>
-      <w:r>
-        <w:t xml:space="preserve">. The username and email must be unique – there cannot be two users with the same username or same email. Users also have a </w:t>
-      </w:r>
-      <w:r>
-        <w:rPr>
-          <w:b/>
-        </w:rPr>
-        <w:t>list of topics</w:t>
-      </w:r>
-      <w:r>
-        <w:t xml:space="preserve"> t</w:t>
-      </w:r>
-      <w:r>
-        <w:t>hat he created</w:t>
-      </w:r>
-      <w:r>
-        <w:t>.</w:t>
-      </w:r>
-    </w:p>
-    <w:p>
-      <w:pPr>
-        <w:pStyle w:val="ListParagraph"/>
-        <w:numPr>
-          <w:ilvl w:val="0"/>
-          <w:numId w:val="11"/>
-        </w:numPr>
-      </w:pPr>
-      <w:r>
-        <w:t xml:space="preserve">The </w:t>
-      </w:r>
-      <w:r>
-        <w:rPr>
-          <w:b/>
-        </w:rPr>
-        <w:t>first registered user</w:t>
-      </w:r>
-      <w:r>
-        <w:t xml:space="preserve"> becomes also an </w:t>
-      </w:r>
-      <w:r>
-        <w:rPr>
-          <w:b/>
-        </w:rPr>
-        <w:t>administrator</w:t>
-      </w:r>
-      <w:r>
-        <w:t>.</w:t>
-      </w:r>
-    </w:p>
-    <w:p>
-      <w:pPr>
-        <w:pStyle w:val="ListParagraph"/>
-        <w:numPr>
-          <w:ilvl w:val="0"/>
-          <w:numId w:val="11"/>
-        </w:numPr>
-      </w:pPr>
-      <w:r>
-        <w:rPr>
-          <w:b/>
-        </w:rPr>
-        <w:t>Categories</w:t>
-      </w:r>
-      <w:r>
-        <w:t xml:space="preserve"> have </w:t>
-      </w:r>
-      <w:r>
-        <w:rPr>
-          <w:b/>
-        </w:rPr>
-        <w:t>name</w:t>
-      </w:r>
-      <w:r>
-        <w:t xml:space="preserve"> and </w:t>
-      </w:r>
-      <w:r>
-        <w:rPr>
-          <w:b/>
-        </w:rPr>
-        <w:t>list of topics</w:t>
-      </w:r>
-      <w:r>
-        <w:t>.</w:t>
-      </w:r>
-    </w:p>
-    <w:p>
-      <w:pPr>
-        <w:pStyle w:val="ListParagraph"/>
-        <w:numPr>
-          <w:ilvl w:val="0"/>
-          <w:numId w:val="11"/>
-        </w:numPr>
-      </w:pPr>
-      <w:r>
-        <w:rPr>
-          <w:b/>
-        </w:rPr>
-        <w:t>Topics</w:t>
-      </w:r>
-      <w:r>
-        <w:t xml:space="preserve"> have </w:t>
-      </w:r>
-      <w:r>
-        <w:rPr>
-          <w:b/>
-        </w:rPr>
-        <w:t>title</w:t>
-      </w:r>
-      <w:r>
-        <w:t xml:space="preserve">, </w:t>
-      </w:r>
-      <w:r>
-        <w:rPr>
-          <w:b/>
-        </w:rPr>
-        <w:t>author</w:t>
-      </w:r>
-      <w:r>
-        <w:t xml:space="preserve"> (user), </w:t>
-      </w:r>
-      <w:r>
-        <w:rPr>
-          <w:b/>
-        </w:rPr>
-        <w:t>content</w:t>
-      </w:r>
-      <w:r>
-        <w:t xml:space="preserve">, </w:t>
-      </w:r>
-      <w:r>
-        <w:rPr>
-          <w:b/>
-        </w:rPr>
-        <w:t>publis</w:t>
-      </w:r>
-      <w:r>
-        <w:rPr>
-          <w:b/>
-        </w:rPr>
-        <w:t>h date</w:t>
-      </w:r>
-      <w:r>
-        <w:t xml:space="preserve"> and </w:t>
-      </w:r>
-      <w:r>
-        <w:rPr>
-          <w:b/>
-        </w:rPr>
-        <w:t>list of replies</w:t>
-      </w:r>
-    </w:p>
-    <w:p>
-      <w:pPr>
-        <w:pStyle w:val="ListParagraph"/>
-        <w:numPr>
-          <w:ilvl w:val="0"/>
-          <w:numId w:val="11"/>
-        </w:numPr>
-        <w:rPr>
-          <w:b/>
-        </w:rPr>
-      </w:pPr>
-      <w:r>
-        <w:rPr>
-          <w:b/>
-        </w:rPr>
-        <w:t>Replies</w:t>
-      </w:r>
-      <w:r>
-        <w:t xml:space="preserve"> have </w:t>
-      </w:r>
-      <w:r>
-        <w:rPr>
-          <w:b/>
-        </w:rPr>
-        <w:t>content</w:t>
-      </w:r>
-      <w:r>
-        <w:t xml:space="preserve">, </w:t>
-      </w:r>
-      <w:r>
-        <w:rPr>
-          <w:b/>
-        </w:rPr>
-        <w:t>author</w:t>
-      </w:r>
-      <w:r>
-        <w:t xml:space="preserve">, </w:t>
-      </w:r>
-      <w:r>
-        <w:rPr>
-          <w:b/>
-        </w:rPr>
-        <w:t>publish date</w:t>
-      </w:r>
-      <w:r>
-        <w:t xml:space="preserve">, </w:t>
-      </w:r>
-      <w:r>
-        <w:rPr>
-          <w:b/>
-        </w:rPr>
-        <w:t>image URL</w:t>
-      </w:r>
-    </w:p>
-    <w:p>
-      <w:pPr>
-        <w:pStyle w:val="Heading2"/>
-        <w:numPr>
-          <w:ilvl w:val="0"/>
-          <w:numId w:val="0"/>
-        </w:numPr>
       </w:pPr>
       <w:r>
         <w:t>Functionality</w:t>
@@ -545,73 +190,6 @@
         <w:pStyle w:val="Heading2"/>
       </w:pPr>
       <w:r>
-        <w:t>Design the Database</w:t>
-      </w:r>
-    </w:p>
-    <w:p>
-      <w:r>
-        <w:t xml:space="preserve">Design </w:t>
-      </w:r>
-      <w:r>
-        <w:rPr>
-          <w:b/>
-        </w:rPr>
-        <w:t>entity classes</w:t>
-      </w:r>
-      <w:r>
-        <w:t xml:space="preserve"> and create a </w:t>
-      </w:r>
-      <w:r>
-        <w:rPr>
-          <w:b/>
-        </w:rPr>
-        <w:t>database</w:t>
-      </w:r>
-      <w:r>
-        <w:t xml:space="preserve"> to hold the </w:t>
-      </w:r>
-      <w:r>
-        <w:rPr>
-          <w:b/>
-        </w:rPr>
-        <w:t>users</w:t>
-      </w:r>
-      <w:r>
-        <w:t xml:space="preserve">, </w:t>
-      </w:r>
-      <w:r>
-        <w:rPr>
-          <w:b/>
-        </w:rPr>
-        <w:t>categories</w:t>
-      </w:r>
-      <w:r>
-        <w:t xml:space="preserve">, </w:t>
-      </w:r>
-      <w:r>
-        <w:rPr>
-          <w:b/>
-        </w:rPr>
-        <w:t>topics</w:t>
-      </w:r>
-      <w:r>
-        <w:t xml:space="preserve"> and </w:t>
-      </w:r>
-      <w:r>
-        <w:rPr>
-          <w:b/>
-        </w:rPr>
-        <w:t>replies</w:t>
-      </w:r>
-      <w:r>
-        <w:t>. Use Entity Framework code-first.</w:t>
-      </w:r>
-    </w:p>
-    <w:p>
-      <w:pPr>
-        <w:pStyle w:val="Heading2"/>
-      </w:pPr>
-      <w:r>
         <w:t>Implement User Registration, Login and Logout</w:t>
       </w:r>
     </w:p>
@@ -634,11 +212,13 @@
           <w:b/>
         </w:rPr>
       </w:pPr>
+      <w:bookmarkStart w:id="0" w:name="_GoBack"/>
+      <w:bookmarkEnd w:id="0"/>
       <w:r>
         <w:rPr>
           <w:b/>
         </w:rPr>
-        <w:t>Register</w:t>
+        <w:t>Logout</w:t>
       </w:r>
     </w:p>
     <w:p>
@@ -650,268 +230,16 @@
         </w:numPr>
       </w:pPr>
       <w:r>
+        <w:t xml:space="preserve">When logged in the user should have option to </w:t>
+      </w:r>
+      <w:r>
         <w:rPr>
           <w:b/>
         </w:rPr>
-        <w:t>Username</w:t>
-      </w:r>
-      <w:r>
-        <w:t xml:space="preserve"> – must be </w:t>
-      </w:r>
-      <w:r>
-        <w:rPr>
-          <w:b/>
-        </w:rPr>
-        <w:t>at least 3 symbols long</w:t>
-      </w:r>
-      <w:r>
-        <w:t xml:space="preserve"> and can contain </w:t>
-      </w:r>
-      <w:r>
-        <w:rPr>
-          <w:b/>
-        </w:rPr>
-        <w:t>only lowercase letters and numbers</w:t>
+        <w:t>log out</w:t>
       </w:r>
     </w:p>
-    <w:p>
-      <w:pPr>
-        <w:pStyle w:val="ListParagraph"/>
-        <w:numPr>
-          <w:ilvl w:val="1"/>
-          <w:numId w:val="18"/>
-        </w:numPr>
-      </w:pPr>
-      <w:r>
-        <w:rPr>
-          <w:b/>
-        </w:rPr>
-        <w:t>Email</w:t>
-      </w:r>
-      <w:r>
-        <w:t xml:space="preserve"> – must contain </w:t>
-      </w:r>
-      <w:r>
-        <w:rPr>
-          <w:b/>
-        </w:rPr>
-        <w:t>@</w:t>
-      </w:r>
-      <w:r>
-        <w:t xml:space="preserve"> sign</w:t>
-      </w:r>
-    </w:p>
-    <w:p>
-      <w:pPr>
-        <w:pStyle w:val="ListParagraph"/>
-        <w:numPr>
-          <w:ilvl w:val="1"/>
-          <w:numId w:val="18"/>
-        </w:numPr>
-      </w:pPr>
-      <w:r>
-        <w:rPr>
-          <w:b/>
-        </w:rPr>
-        <w:t>Password</w:t>
-      </w:r>
-      <w:r>
-        <w:t xml:space="preserve"> – must be at </w:t>
-      </w:r>
-      <w:r>
-        <w:rPr>
-          <w:b/>
-        </w:rPr>
-        <w:t>exactly</w:t>
-      </w:r>
-      <w:r>
-        <w:rPr>
-          <w:b/>
-        </w:rPr>
-        <w:t xml:space="preserve"> 4 symbols</w:t>
-      </w:r>
-      <w:r>
-        <w:t xml:space="preserve"> l</w:t>
-      </w:r>
-      <w:r>
-        <w:t xml:space="preserve">ong and can contain </w:t>
-      </w:r>
-      <w:r>
-        <w:rPr>
-          <w:b/>
-        </w:rPr>
-        <w:t>only digits</w:t>
-      </w:r>
-    </w:p>
-    <w:p>
-      <w:pPr>
-        <w:pStyle w:val="ListParagraph"/>
-        <w:numPr>
-          <w:ilvl w:val="1"/>
-          <w:numId w:val="18"/>
-        </w:numPr>
-      </w:pPr>
-      <w:r>
-        <w:rPr>
-          <w:b/>
-        </w:rPr>
-        <w:t>Confirm Password</w:t>
-      </w:r>
-      <w:r>
-        <w:t xml:space="preserve"> – must </w:t>
-      </w:r>
-      <w:r>
-        <w:rPr>
-          <w:b/>
-        </w:rPr>
-        <w:t xml:space="preserve">match </w:t>
-      </w:r>
-      <w:r>
-        <w:t>the provided password</w:t>
-      </w:r>
-    </w:p>
-    <w:p>
-      <w:pPr>
-        <w:pStyle w:val="ListParagraph"/>
-        <w:numPr>
-          <w:ilvl w:val="0"/>
-          <w:numId w:val="18"/>
-        </w:numPr>
-        <w:rPr>
-          <w:b/>
-        </w:rPr>
-      </w:pPr>
-      <w:r>
-        <w:rPr>
-          <w:b/>
-        </w:rPr>
-        <w:t>Login</w:t>
-      </w:r>
-    </w:p>
-    <w:p>
-      <w:pPr>
-        <w:pStyle w:val="ListParagraph"/>
-        <w:numPr>
-          <w:ilvl w:val="1"/>
-          <w:numId w:val="18"/>
-        </w:numPr>
-      </w:pPr>
-      <w:r>
-        <w:t xml:space="preserve">User can log in with </w:t>
-      </w:r>
-      <w:r>
-        <w:rPr>
-          <w:b/>
-        </w:rPr>
-        <w:t>u</w:t>
-      </w:r>
-      <w:r>
-        <w:rPr>
-          <w:b/>
-        </w:rPr>
-        <w:t>sername or email</w:t>
-      </w:r>
-      <w:r>
-        <w:t xml:space="preserve"> </w:t>
-      </w:r>
-      <w:r>
-        <w:rPr>
-          <w:b/>
-        </w:rPr>
-        <w:t>and password</w:t>
-      </w:r>
-    </w:p>
-    <w:p>
-      <w:pPr>
-        <w:pStyle w:val="ListParagraph"/>
-        <w:numPr>
-          <w:ilvl w:val="0"/>
-          <w:numId w:val="18"/>
-        </w:numPr>
-        <w:rPr>
-          <w:b/>
-        </w:rPr>
-      </w:pPr>
-      <w:r>
-        <w:rPr>
-          <w:b/>
-        </w:rPr>
-        <w:t>Logout</w:t>
-      </w:r>
-    </w:p>
-    <w:p>
-      <w:pPr>
-        <w:pStyle w:val="ListParagraph"/>
-        <w:numPr>
-          <w:ilvl w:val="1"/>
-          <w:numId w:val="18"/>
-        </w:numPr>
-      </w:pPr>
-      <w:r>
-        <w:lastRenderedPageBreak/>
-        <w:t xml:space="preserve">When logged in the user should have option to </w:t>
-      </w:r>
-      <w:r>
-        <w:rPr>
-          <w:b/>
-        </w:rPr>
-        <w:t>log out</w:t>
-      </w:r>
-    </w:p>
-    <w:p>
-      <w:pPr>
-        <w:rPr>
-          <w:lang w:val="bg-BG"/>
-        </w:rPr>
-      </w:pPr>
-    </w:p>
-    <w:p>
-      <w:r>
-        <w:t>[image of register form]</w:t>
-      </w:r>
-    </w:p>
-    <w:p>
-      <w:r>
-        <w:rPr>
-          <w:noProof/>
-        </w:rPr>
-        <w:drawing>
-          <wp:inline distT="0" distB="0" distL="0" distR="0" wp14:anchorId="456970FF" wp14:editId="2E253EE8">
-            <wp:extent cx="6626225" cy="4179570"/>
-            <wp:effectExtent l="0" t="0" r="3175" b="0"/>
-            <wp:docPr id="5" name="Picture 5"/>
-            <wp:cNvGraphicFramePr>
-              <a:graphicFrameLocks xmlns:a="http://schemas.openxmlformats.org/drawingml/2006/main" noChangeAspect="1"/>
-            </wp:cNvGraphicFramePr>
-            <a:graphic xmlns:a="http://schemas.openxmlformats.org/drawingml/2006/main">
-              <a:graphicData uri="http://schemas.openxmlformats.org/drawingml/2006/picture">
-                <pic:pic xmlns:pic="http://schemas.openxmlformats.org/drawingml/2006/picture">
-                  <pic:nvPicPr>
-                    <pic:cNvPr id="1" name=""/>
-                    <pic:cNvPicPr/>
-                  </pic:nvPicPr>
-                  <pic:blipFill>
-                    <a:blip r:embed="rId8"/>
-                    <a:stretch>
-                      <a:fillRect/>
-                    </a:stretch>
-                  </pic:blipFill>
-                  <pic:spPr>
-                    <a:xfrm>
-                      <a:off x="0" y="0"/>
-                      <a:ext cx="6626225" cy="4179570"/>
-                    </a:xfrm>
-                    <a:prstGeom prst="rect">
-                      <a:avLst/>
-                    </a:prstGeom>
-                  </pic:spPr>
-                </pic:pic>
-              </a:graphicData>
-            </a:graphic>
-          </wp:inline>
-        </w:drawing>
-      </w:r>
-    </w:p>
+    <w:p/>
     <w:p>
       <w:r>
         <w:rPr>
@@ -933,7 +261,7 @@
                     <pic:cNvPicPr/>
                   </pic:nvPicPr>
                   <pic:blipFill>
-                    <a:blip r:embed="rId9"/>
+                    <a:blip r:embed="rId8"/>
                     <a:stretch>
                       <a:fillRect/>
                     </a:stretch>
@@ -977,7 +305,7 @@
             <o:lock v:ext="edit" aspectratio="t"/>
           </v:shapetype>
           <v:shape id="_x0000_i1025" type="#_x0000_t75" style="width:522pt;height:39pt">
-            <v:imagedata r:id="rId10" o:title="3"/>
+            <v:imagedata r:id="rId9" o:title="3"/>
           </v:shape>
         </w:pict>
       </w:r>
@@ -993,7 +321,6 @@
         <w:rPr>
           <w:lang w:val="en-GB"/>
         </w:rPr>
-        <w:lastRenderedPageBreak/>
         <w:t xml:space="preserve">Implement the </w:t>
       </w:r>
       <w:r>
@@ -1165,11 +492,60 @@
         <w:rPr>
           <w:noProof/>
         </w:rPr>
+        <w:lastRenderedPageBreak/>
         <w:drawing>
           <wp:inline distT="0" distB="0" distL="0" distR="0" wp14:anchorId="06FD51FD" wp14:editId="64836D99">
             <wp:extent cx="6626225" cy="3879215"/>
             <wp:effectExtent l="0" t="0" r="3175" b="6985"/>
             <wp:docPr id="9" name="Picture 9"/>
+            <wp:cNvGraphicFramePr>
+              <a:graphicFrameLocks xmlns:a="http://schemas.openxmlformats.org/drawingml/2006/main" noChangeAspect="1"/>
+            </wp:cNvGraphicFramePr>
+            <a:graphic xmlns:a="http://schemas.openxmlformats.org/drawingml/2006/main">
+              <a:graphicData uri="http://schemas.openxmlformats.org/drawingml/2006/picture">
+                <pic:pic xmlns:pic="http://schemas.openxmlformats.org/drawingml/2006/picture">
+                  <pic:nvPicPr>
+                    <pic:cNvPr id="1" name=""/>
+                    <pic:cNvPicPr/>
+                  </pic:nvPicPr>
+                  <pic:blipFill>
+                    <a:blip r:embed="rId10"/>
+                    <a:stretch>
+                      <a:fillRect/>
+                    </a:stretch>
+                  </pic:blipFill>
+                  <pic:spPr>
+                    <a:xfrm>
+                      <a:off x="0" y="0"/>
+                      <a:ext cx="6626225" cy="3879215"/>
+                    </a:xfrm>
+                    <a:prstGeom prst="rect">
+                      <a:avLst/>
+                    </a:prstGeom>
+                  </pic:spPr>
+                </pic:pic>
+              </a:graphicData>
+            </a:graphic>
+          </wp:inline>
+        </w:drawing>
+      </w:r>
+    </w:p>
+    <w:p>
+      <w:pPr>
+        <w:jc w:val="center"/>
+        <w:rPr>
+          <w:noProof/>
+        </w:rPr>
+      </w:pPr>
+      <w:r>
+        <w:rPr>
+          <w:noProof/>
+        </w:rPr>
+        <w:drawing>
+          <wp:inline distT="0" distB="0" distL="0" distR="0" wp14:anchorId="34BB1B6F" wp14:editId="1EC286AB">
+            <wp:extent cx="6257925" cy="2317861"/>
+            <wp:effectExtent l="0" t="0" r="0" b="6350"/>
+            <wp:docPr id="12" name="Picture 12"/>
             <wp:cNvGraphicFramePr>
               <a:graphicFrameLocks xmlns:a="http://schemas.openxmlformats.org/drawingml/2006/main" noChangeAspect="1"/>
             </wp:cNvGraphicFramePr>
@@ -1189,7 +565,7 @@
                   <pic:spPr>
                     <a:xfrm>
                       <a:off x="0" y="0"/>
-                      <a:ext cx="6626225" cy="3879215"/>
+                      <a:ext cx="6260042" cy="2318645"/>
                     </a:xfrm>
                     <a:prstGeom prst="rect">
                       <a:avLst/>
@@ -1214,10 +590,10 @@
           <w:noProof/>
         </w:rPr>
         <w:drawing>
-          <wp:inline distT="0" distB="0" distL="0" distR="0" wp14:anchorId="34BB1B6F" wp14:editId="1EC286AB">
-            <wp:extent cx="6257925" cy="2317861"/>
-            <wp:effectExtent l="0" t="0" r="0" b="6350"/>
-            <wp:docPr id="12" name="Picture 12"/>
+          <wp:inline distT="0" distB="0" distL="0" distR="0" wp14:anchorId="590F0F37" wp14:editId="292AEBE6">
+            <wp:extent cx="6249053" cy="2314575"/>
+            <wp:effectExtent l="0" t="0" r="0" b="0"/>
+            <wp:docPr id="11" name="Picture 11"/>
             <wp:cNvGraphicFramePr>
               <a:graphicFrameLocks xmlns:a="http://schemas.openxmlformats.org/drawingml/2006/main" noChangeAspect="1"/>
             </wp:cNvGraphicFramePr>
@@ -1237,7 +613,7 @@
                   <pic:spPr>
                     <a:xfrm>
                       <a:off x="0" y="0"/>
-                      <a:ext cx="6260042" cy="2318645"/>
+                      <a:ext cx="6262633" cy="2319605"/>
                     </a:xfrm>
                     <a:prstGeom prst="rect">
                       <a:avLst/>
@@ -1252,21 +628,223 @@
     </w:p>
     <w:p>
       <w:pPr>
-        <w:jc w:val="center"/>
+        <w:pStyle w:val="Heading2"/>
+        <w:rPr>
+          <w:lang w:val="en-GB"/>
+        </w:rPr>
+      </w:pPr>
+      <w:r>
+        <w:rPr>
+          <w:lang w:val="en-GB"/>
+        </w:rPr>
+        <w:lastRenderedPageBreak/>
+        <w:t>Implement Home Page</w:t>
+      </w:r>
+    </w:p>
+    <w:p>
+      <w:pPr>
+        <w:rPr>
+          <w:lang w:val="en-GB"/>
+        </w:rPr>
+      </w:pPr>
+      <w:r>
+        <w:rPr>
+          <w:lang w:val="en-GB"/>
+        </w:rPr>
+        <w:t>Home page should display</w:t>
+      </w:r>
+      <w:r>
+        <w:rPr>
+          <w:lang w:val="en-GB"/>
+        </w:rPr>
+        <w:t xml:space="preserve"> </w:t>
+      </w:r>
+      <w:r>
+        <w:rPr>
+          <w:b/>
+          <w:lang w:val="en-GB"/>
+        </w:rPr>
+        <w:t>latest 10 topics</w:t>
+      </w:r>
+      <w:r>
+        <w:rPr>
+          <w:lang w:val="en-GB"/>
+        </w:rPr>
+        <w:t xml:space="preserve"> to the </w:t>
+      </w:r>
+      <w:r>
+        <w:rPr>
+          <w:lang w:val="en-GB"/>
+        </w:rPr>
+        <w:t>all</w:t>
+      </w:r>
+      <w:r>
+        <w:rPr>
+          <w:lang w:val="en-GB"/>
+        </w:rPr>
+        <w:t xml:space="preserve"> users</w:t>
+      </w:r>
+      <w:r>
+        <w:rPr>
+          <w:lang w:val="en-GB"/>
+        </w:rPr>
+        <w:t xml:space="preserve"> (guest and logged in)</w:t>
+      </w:r>
+      <w:r>
+        <w:rPr>
+          <w:lang w:val="en-GB"/>
+        </w:rPr>
+        <w:t xml:space="preserve">. If the user is logged in, he should be able to see a </w:t>
+      </w:r>
+      <w:r>
+        <w:rPr>
+          <w:b/>
+          <w:lang w:val="en-GB"/>
+        </w:rPr>
+        <w:t>button</w:t>
+      </w:r>
+      <w:r>
+        <w:rPr>
+          <w:lang w:val="en-GB"/>
+        </w:rPr>
+        <w:t xml:space="preserve"> that redirects to a page with a form where the user can </w:t>
+      </w:r>
+      <w:r>
+        <w:rPr>
+          <w:b/>
+          <w:lang w:val="en-GB"/>
+        </w:rPr>
+        <w:t>create a new topic</w:t>
+      </w:r>
+      <w:r>
+        <w:rPr>
+          <w:lang w:val="en-GB"/>
+        </w:rPr>
+        <w:t>.</w:t>
+      </w:r>
+    </w:p>
+    <w:p>
+      <w:pPr>
+        <w:rPr>
+          <w:lang w:val="en-GB"/>
+        </w:rPr>
+      </w:pPr>
+      <w:r>
+        <w:rPr>
+          <w:lang w:val="en-GB"/>
+        </w:rPr>
+        <w:t xml:space="preserve">The </w:t>
+      </w:r>
+      <w:r>
+        <w:rPr>
+          <w:b/>
+          <w:lang w:val="en-GB"/>
+        </w:rPr>
+        <w:t>form</w:t>
+      </w:r>
+      <w:r>
+        <w:rPr>
+          <w:lang w:val="en-GB"/>
+        </w:rPr>
+        <w:t xml:space="preserve"> for the new topic should contain</w:t>
+      </w:r>
+      <w:r>
+        <w:rPr>
+          <w:lang w:val="en-GB"/>
+        </w:rPr>
+        <w:t>:</w:t>
+      </w:r>
+    </w:p>
+    <w:p>
+      <w:pPr>
+        <w:pStyle w:val="ListParagraph"/>
+        <w:numPr>
+          <w:ilvl w:val="0"/>
+          <w:numId w:val="14"/>
+        </w:numPr>
+        <w:rPr>
+          <w:lang w:val="en-GB"/>
+        </w:rPr>
+      </w:pPr>
+      <w:r>
+        <w:rPr>
+          <w:b/>
+          <w:lang w:val="en-GB"/>
+        </w:rPr>
+        <w:t>Title</w:t>
+      </w:r>
+      <w:r>
+        <w:rPr>
+          <w:lang w:val="en-GB"/>
+        </w:rPr>
+        <w:t xml:space="preserve"> – no longer than 30 symbols</w:t>
+      </w:r>
+    </w:p>
+    <w:p>
+      <w:pPr>
+        <w:pStyle w:val="ListParagraph"/>
+        <w:numPr>
+          <w:ilvl w:val="0"/>
+          <w:numId w:val="14"/>
+        </w:numPr>
+        <w:rPr>
+          <w:lang w:val="en-GB"/>
+        </w:rPr>
+      </w:pPr>
+      <w:r>
+        <w:rPr>
+          <w:b/>
+          <w:lang w:val="en-GB"/>
+        </w:rPr>
+        <w:t>Content</w:t>
+      </w:r>
+      <w:r>
+        <w:rPr>
+          <w:lang w:val="en-GB"/>
+        </w:rPr>
+        <w:t xml:space="preserve"> – plain text no longer than 5000 symbols</w:t>
+      </w:r>
+    </w:p>
+    <w:p>
+      <w:pPr>
+        <w:pStyle w:val="ListParagraph"/>
+        <w:numPr>
+          <w:ilvl w:val="0"/>
+          <w:numId w:val="14"/>
+        </w:numPr>
+        <w:rPr>
+          <w:lang w:val="en-GB"/>
+        </w:rPr>
+      </w:pPr>
+      <w:r>
+        <w:rPr>
+          <w:b/>
+          <w:lang w:val="en-GB"/>
+        </w:rPr>
+        <w:t>Category</w:t>
+      </w:r>
+      <w:r>
+        <w:rPr>
+          <w:lang w:val="en-GB"/>
+        </w:rPr>
+        <w:t xml:space="preserve"> – dropdown control with all created categories. Notice if an admin adds a new category it should appear as option when new topic is created</w:t>
+      </w:r>
+    </w:p>
+    <w:p>
+      <w:pPr>
+        <w:rPr>
+          <w:lang w:val="en-GB"/>
+        </w:rPr>
+      </w:pPr>
+      <w:r>
         <w:rPr>
           <w:noProof/>
         </w:rPr>
-      </w:pPr>
-      <w:r>
-        <w:rPr>
-          <w:noProof/>
-        </w:rPr>
-        <w:lastRenderedPageBreak/>
         <w:drawing>
-          <wp:inline distT="0" distB="0" distL="0" distR="0" wp14:anchorId="590F0F37" wp14:editId="292AEBE6">
-            <wp:extent cx="6249053" cy="2314575"/>
-            <wp:effectExtent l="0" t="0" r="0" b="0"/>
-            <wp:docPr id="11" name="Picture 11"/>
+          <wp:inline distT="0" distB="0" distL="0" distR="0" wp14:anchorId="245D3FEF" wp14:editId="00A0F789">
+            <wp:extent cx="6626225" cy="4577715"/>
+            <wp:effectExtent l="0" t="0" r="3175" b="0"/>
+            <wp:docPr id="13" name="Picture 13"/>
             <wp:cNvGraphicFramePr>
               <a:graphicFrameLocks xmlns:a="http://schemas.openxmlformats.org/drawingml/2006/main" noChangeAspect="1"/>
             </wp:cNvGraphicFramePr>
@@ -1286,7 +864,7 @@
                   <pic:spPr>
                     <a:xfrm>
                       <a:off x="0" y="0"/>
-                      <a:ext cx="6262633" cy="2319605"/>
+                      <a:ext cx="6626225" cy="4577715"/>
                     </a:xfrm>
                     <a:prstGeom prst="rect">
                       <a:avLst/>
@@ -1298,212 +876,15 @@
           </wp:inline>
         </w:drawing>
       </w:r>
+      <w:r>
+        <w:rPr>
+          <w:lang w:val="en-GB"/>
+        </w:rPr>
+        <w:t xml:space="preserve"> </w:t>
+      </w:r>
     </w:p>
     <w:p>
       <w:pPr>
-        <w:pStyle w:val="Heading2"/>
-        <w:rPr>
-          <w:lang w:val="en-GB"/>
-        </w:rPr>
-      </w:pPr>
-      <w:r>
-        <w:rPr>
-          <w:lang w:val="en-GB"/>
-        </w:rPr>
-        <w:t>Implement Home Page</w:t>
-      </w:r>
-    </w:p>
-    <w:p>
-      <w:pPr>
-        <w:rPr>
-          <w:lang w:val="en-GB"/>
-        </w:rPr>
-      </w:pPr>
-      <w:r>
-        <w:rPr>
-          <w:lang w:val="en-GB"/>
-        </w:rPr>
-        <w:t>Home page should display</w:t>
-      </w:r>
-      <w:r>
-        <w:rPr>
-          <w:lang w:val="en-GB"/>
-        </w:rPr>
-        <w:t xml:space="preserve"> </w:t>
-      </w:r>
-      <w:r>
-        <w:rPr>
-          <w:b/>
-          <w:lang w:val="en-GB"/>
-        </w:rPr>
-        <w:t>latest 10 topics</w:t>
-      </w:r>
-      <w:r>
-        <w:rPr>
-          <w:lang w:val="en-GB"/>
-        </w:rPr>
-        <w:t xml:space="preserve"> to the </w:t>
-      </w:r>
-      <w:r>
-        <w:rPr>
-          <w:lang w:val="en-GB"/>
-        </w:rPr>
-        <w:t>all</w:t>
-      </w:r>
-      <w:r>
-        <w:rPr>
-          <w:lang w:val="en-GB"/>
-        </w:rPr>
-        <w:t xml:space="preserve"> users</w:t>
-      </w:r>
-      <w:r>
-        <w:rPr>
-          <w:lang w:val="en-GB"/>
-        </w:rPr>
-        <w:t xml:space="preserve"> (guest and logged in)</w:t>
-      </w:r>
-      <w:r>
-        <w:rPr>
-          <w:lang w:val="en-GB"/>
-        </w:rPr>
-        <w:t xml:space="preserve">. If the user is logged in, he should be able to see a </w:t>
-      </w:r>
-      <w:r>
-        <w:rPr>
-          <w:b/>
-          <w:lang w:val="en-GB"/>
-        </w:rPr>
-        <w:t>button</w:t>
-      </w:r>
-      <w:r>
-        <w:rPr>
-          <w:lang w:val="en-GB"/>
-        </w:rPr>
-        <w:t xml:space="preserve"> that redirects to a page with a form where the user can </w:t>
-      </w:r>
-      <w:r>
-        <w:rPr>
-          <w:b/>
-          <w:lang w:val="en-GB"/>
-        </w:rPr>
-        <w:t>create a new topic</w:t>
-      </w:r>
-      <w:r>
-        <w:rPr>
-          <w:lang w:val="en-GB"/>
-        </w:rPr>
-        <w:t>.</w:t>
-      </w:r>
-    </w:p>
-    <w:p>
-      <w:pPr>
-        <w:rPr>
-          <w:lang w:val="en-GB"/>
-        </w:rPr>
-      </w:pPr>
-      <w:r>
-        <w:rPr>
-          <w:lang w:val="en-GB"/>
-        </w:rPr>
-        <w:t xml:space="preserve">The </w:t>
-      </w:r>
-      <w:r>
-        <w:rPr>
-          <w:b/>
-          <w:lang w:val="en-GB"/>
-        </w:rPr>
-        <w:t>form</w:t>
-      </w:r>
-      <w:r>
-        <w:rPr>
-          <w:lang w:val="en-GB"/>
-        </w:rPr>
-        <w:t xml:space="preserve"> for the new topic should contain</w:t>
-      </w:r>
-      <w:r>
-        <w:rPr>
-          <w:lang w:val="en-GB"/>
-        </w:rPr>
-        <w:t>:</w:t>
-      </w:r>
-    </w:p>
-    <w:p>
-      <w:pPr>
-        <w:pStyle w:val="ListParagraph"/>
-        <w:numPr>
-          <w:ilvl w:val="0"/>
-          <w:numId w:val="14"/>
-        </w:numPr>
-        <w:rPr>
-          <w:lang w:val="en-GB"/>
-        </w:rPr>
-      </w:pPr>
-      <w:r>
-        <w:rPr>
-          <w:b/>
-          <w:lang w:val="en-GB"/>
-        </w:rPr>
-        <w:t>Title</w:t>
-      </w:r>
-      <w:r>
-        <w:rPr>
-          <w:lang w:val="en-GB"/>
-        </w:rPr>
-        <w:t xml:space="preserve"> – no longer than 30 symbols</w:t>
-      </w:r>
-    </w:p>
-    <w:p>
-      <w:pPr>
-        <w:pStyle w:val="ListParagraph"/>
-        <w:numPr>
-          <w:ilvl w:val="0"/>
-          <w:numId w:val="14"/>
-        </w:numPr>
-        <w:rPr>
-          <w:lang w:val="en-GB"/>
-        </w:rPr>
-      </w:pPr>
-      <w:r>
-        <w:rPr>
-          <w:b/>
-          <w:lang w:val="en-GB"/>
-        </w:rPr>
-        <w:t>Content</w:t>
-      </w:r>
-      <w:r>
-        <w:rPr>
-          <w:lang w:val="en-GB"/>
-        </w:rPr>
-        <w:t xml:space="preserve"> – plain text no longer than 5000 symbols</w:t>
-      </w:r>
-    </w:p>
-    <w:p>
-      <w:pPr>
-        <w:pStyle w:val="ListParagraph"/>
-        <w:numPr>
-          <w:ilvl w:val="0"/>
-          <w:numId w:val="14"/>
-        </w:numPr>
-        <w:rPr>
-          <w:lang w:val="en-GB"/>
-        </w:rPr>
-      </w:pPr>
-      <w:r>
-        <w:rPr>
-          <w:b/>
-          <w:lang w:val="en-GB"/>
-        </w:rPr>
-        <w:t>Category</w:t>
-      </w:r>
-      <w:r>
-        <w:rPr>
-          <w:lang w:val="en-GB"/>
-        </w:rPr>
-        <w:t xml:space="preserve"> – dropdown control with all created categories. Notice if an admin adds a new category it should appear as option when new topic is created</w:t>
-      </w:r>
-    </w:p>
-    <w:p>
-      <w:pPr>
         <w:rPr>
           <w:lang w:val="en-GB"/>
         </w:rPr>
@@ -1512,11 +893,12 @@
         <w:rPr>
           <w:noProof/>
         </w:rPr>
+        <w:lastRenderedPageBreak/>
         <w:drawing>
-          <wp:inline distT="0" distB="0" distL="0" distR="0" wp14:anchorId="245D3FEF" wp14:editId="00A0F789">
-            <wp:extent cx="6626225" cy="4577715"/>
+          <wp:inline distT="0" distB="0" distL="0" distR="0" wp14:anchorId="61F04E43" wp14:editId="71D2BE63">
+            <wp:extent cx="6626225" cy="5010785"/>
             <wp:effectExtent l="0" t="0" r="3175" b="0"/>
-            <wp:docPr id="13" name="Picture 13"/>
+            <wp:docPr id="14" name="Picture 14"/>
             <wp:cNvGraphicFramePr>
               <a:graphicFrameLocks xmlns:a="http://schemas.openxmlformats.org/drawingml/2006/main" noChangeAspect="1"/>
             </wp:cNvGraphicFramePr>
@@ -1536,7 +918,7 @@
                   <pic:spPr>
                     <a:xfrm>
                       <a:off x="0" y="0"/>
-                      <a:ext cx="6626225" cy="4577715"/>
+                      <a:ext cx="6626225" cy="5010785"/>
                     </a:xfrm>
                     <a:prstGeom prst="rect">
                       <a:avLst/>
@@ -1548,12 +930,6 @@
           </wp:inline>
         </w:drawing>
       </w:r>
-      <w:r>
-        <w:rPr>
-          <w:lang w:val="en-GB"/>
-        </w:rPr>
-        <w:t xml:space="preserve"> </w:t>
-      </w:r>
     </w:p>
     <w:p>
       <w:pPr>
@@ -1565,12 +941,11 @@
         <w:rPr>
           <w:noProof/>
         </w:rPr>
-        <w:lastRenderedPageBreak/>
         <w:drawing>
-          <wp:inline distT="0" distB="0" distL="0" distR="0" wp14:anchorId="61F04E43" wp14:editId="71D2BE63">
-            <wp:extent cx="6626225" cy="5010785"/>
+          <wp:inline distT="0" distB="0" distL="0" distR="0" wp14:anchorId="0492B2C7" wp14:editId="3AF72D28">
+            <wp:extent cx="6626225" cy="3816350"/>
             <wp:effectExtent l="0" t="0" r="3175" b="0"/>
-            <wp:docPr id="14" name="Picture 14"/>
+            <wp:docPr id="15" name="Picture 15"/>
             <wp:cNvGraphicFramePr>
               <a:graphicFrameLocks xmlns:a="http://schemas.openxmlformats.org/drawingml/2006/main" noChangeAspect="1"/>
             </wp:cNvGraphicFramePr>
@@ -1590,7 +965,7 @@
                   <pic:spPr>
                     <a:xfrm>
                       <a:off x="0" y="0"/>
-                      <a:ext cx="6626225" cy="5010785"/>
+                      <a:ext cx="6626225" cy="3816350"/>
                     </a:xfrm>
                     <a:prstGeom prst="rect">
                       <a:avLst/>
@@ -1605,19 +980,124 @@
     </w:p>
     <w:p>
       <w:pPr>
-        <w:rPr>
-          <w:lang w:val="en-GB"/>
-        </w:rPr>
-      </w:pPr>
+        <w:pStyle w:val="Heading2"/>
+        <w:rPr>
+          <w:lang w:val="en-GB"/>
+        </w:rPr>
+      </w:pPr>
+      <w:r>
+        <w:rPr>
+          <w:lang w:val="en-GB"/>
+        </w:rPr>
+        <w:lastRenderedPageBreak/>
+        <w:t>Implement Topic Details Page</w:t>
+      </w:r>
+    </w:p>
+    <w:p>
+      <w:r>
+        <w:rPr>
+          <w:lang w:val="en-GB"/>
+        </w:rPr>
+        <w:t xml:space="preserve">Each </w:t>
+      </w:r>
+      <w:r>
+        <w:rPr>
+          <w:b/>
+          <w:lang w:val="en-GB"/>
+        </w:rPr>
+        <w:t xml:space="preserve">topic </w:t>
+      </w:r>
+      <w:r>
+        <w:rPr>
+          <w:lang w:val="en-GB"/>
+        </w:rPr>
+        <w:t xml:space="preserve">should </w:t>
+      </w:r>
+      <w:r>
+        <w:t>be able to be</w:t>
+      </w:r>
+      <w:r>
+        <w:t xml:space="preserve"> seen in a </w:t>
+      </w:r>
+      <w:r>
+        <w:rPr>
+          <w:b/>
+        </w:rPr>
+        <w:t>detailed view</w:t>
+      </w:r>
+      <w:r>
+        <w:t xml:space="preserve"> where </w:t>
+      </w:r>
+      <w:r>
+        <w:rPr>
+          <w:b/>
+        </w:rPr>
+        <w:t>all replies</w:t>
+      </w:r>
+      <w:r>
+        <w:t xml:space="preserve"> should be shown under the content of the topic. Also, </w:t>
+      </w:r>
+      <w:r>
+        <w:rPr>
+          <w:b/>
+        </w:rPr>
+        <w:t>each user</w:t>
+      </w:r>
+      <w:r>
+        <w:t xml:space="preserve"> should be able to </w:t>
+      </w:r>
+      <w:r>
+        <w:rPr>
+          <w:b/>
+        </w:rPr>
+        <w:t>add new reply</w:t>
+      </w:r>
+      <w:r>
+        <w:t xml:space="preserve"> to that topic.</w:t>
+      </w:r>
+    </w:p>
+    <w:p>
+      <w:r>
+        <w:t xml:space="preserve">The </w:t>
+      </w:r>
+      <w:r>
+        <w:rPr>
+          <w:b/>
+        </w:rPr>
+        <w:t>reply</w:t>
+      </w:r>
+      <w:r>
+        <w:t xml:space="preserve"> can contain only </w:t>
+      </w:r>
+      <w:r>
+        <w:rPr>
+          <w:b/>
+        </w:rPr>
+        <w:t>plain text</w:t>
+      </w:r>
+      <w:r>
+        <w:t xml:space="preserve"> and </w:t>
+      </w:r>
+      <w:r>
+        <w:rPr>
+          <w:b/>
+        </w:rPr>
+        <w:t>image URL</w:t>
+      </w:r>
+      <w:r>
+        <w:t xml:space="preserve"> (optional). </w:t>
+      </w:r>
+    </w:p>
+    <w:p>
       <w:r>
         <w:rPr>
           <w:noProof/>
         </w:rPr>
         <w:drawing>
-          <wp:inline distT="0" distB="0" distL="0" distR="0" wp14:anchorId="0492B2C7" wp14:editId="3AF72D28">
-            <wp:extent cx="6626225" cy="3816350"/>
+          <wp:inline distT="0" distB="0" distL="0" distR="0" wp14:anchorId="32C0F67F" wp14:editId="5C839054">
+            <wp:extent cx="6626225" cy="4763770"/>
             <wp:effectExtent l="0" t="0" r="3175" b="0"/>
-            <wp:docPr id="15" name="Picture 15"/>
+            <wp:docPr id="21" name="Picture 21"/>
             <wp:cNvGraphicFramePr>
               <a:graphicFrameLocks xmlns:a="http://schemas.openxmlformats.org/drawingml/2006/main" noChangeAspect="1"/>
             </wp:cNvGraphicFramePr>
@@ -1637,7 +1117,7 @@
                   <pic:spPr>
                     <a:xfrm>
                       <a:off x="0" y="0"/>
-                      <a:ext cx="6626225" cy="3816350"/>
+                      <a:ext cx="6626225" cy="4763770"/>
                     </a:xfrm>
                     <a:prstGeom prst="rect">
                       <a:avLst/>
@@ -1652,124 +1132,20 @@
     </w:p>
     <w:p>
       <w:pPr>
-        <w:pStyle w:val="Heading2"/>
-        <w:rPr>
-          <w:lang w:val="en-GB"/>
-        </w:rPr>
-      </w:pPr>
-      <w:r>
-        <w:rPr>
-          <w:lang w:val="en-GB"/>
+        <w:rPr>
+          <w:lang w:val="bg-BG"/>
+        </w:rPr>
+      </w:pPr>
+      <w:r>
+        <w:rPr>
+          <w:noProof/>
         </w:rPr>
         <w:lastRenderedPageBreak/>
-        <w:t>Implement Topic Details Page</w:t>
-      </w:r>
-    </w:p>
-    <w:p>
-      <w:r>
-        <w:rPr>
-          <w:lang w:val="en-GB"/>
-        </w:rPr>
-        <w:t xml:space="preserve">Each </w:t>
-      </w:r>
-      <w:r>
-        <w:rPr>
-          <w:b/>
-          <w:lang w:val="en-GB"/>
-        </w:rPr>
-        <w:t xml:space="preserve">topic </w:t>
-      </w:r>
-      <w:r>
-        <w:rPr>
-          <w:lang w:val="en-GB"/>
-        </w:rPr>
-        <w:t xml:space="preserve">should </w:t>
-      </w:r>
-      <w:r>
-        <w:t>be able to be</w:t>
-      </w:r>
-      <w:r>
-        <w:t xml:space="preserve"> seen in a </w:t>
-      </w:r>
-      <w:r>
-        <w:rPr>
-          <w:b/>
-        </w:rPr>
-        <w:t>detailed view</w:t>
-      </w:r>
-      <w:r>
-        <w:t xml:space="preserve"> where </w:t>
-      </w:r>
-      <w:r>
-        <w:rPr>
-          <w:b/>
-        </w:rPr>
-        <w:t>all replies</w:t>
-      </w:r>
-      <w:r>
-        <w:t xml:space="preserve"> should be shown under the content of the topic. Also, </w:t>
-      </w:r>
-      <w:r>
-        <w:rPr>
-          <w:b/>
-        </w:rPr>
-        <w:t>each user</w:t>
-      </w:r>
-      <w:r>
-        <w:t xml:space="preserve"> should be able to </w:t>
-      </w:r>
-      <w:r>
-        <w:rPr>
-          <w:b/>
-        </w:rPr>
-        <w:t>add new reply</w:t>
-      </w:r>
-      <w:r>
-        <w:t xml:space="preserve"> to that topic.</w:t>
-      </w:r>
-    </w:p>
-    <w:p>
-      <w:r>
-        <w:t xml:space="preserve">The </w:t>
-      </w:r>
-      <w:r>
-        <w:rPr>
-          <w:b/>
-        </w:rPr>
-        <w:t>reply</w:t>
-      </w:r>
-      <w:r>
-        <w:t xml:space="preserve"> can contain only </w:t>
-      </w:r>
-      <w:r>
-        <w:rPr>
-          <w:b/>
-        </w:rPr>
-        <w:t>plain text</w:t>
-      </w:r>
-      <w:r>
-        <w:t xml:space="preserve"> and </w:t>
-      </w:r>
-      <w:r>
-        <w:rPr>
-          <w:b/>
-        </w:rPr>
-        <w:t>image URL</w:t>
-      </w:r>
-      <w:r>
-        <w:t xml:space="preserve"> (optional). </w:t>
-      </w:r>
-    </w:p>
-    <w:p>
-      <w:r>
-        <w:rPr>
-          <w:noProof/>
-        </w:rPr>
         <w:drawing>
-          <wp:inline distT="0" distB="0" distL="0" distR="0" wp14:anchorId="32C0F67F" wp14:editId="5C839054">
-            <wp:extent cx="6626225" cy="4763770"/>
-            <wp:effectExtent l="0" t="0" r="3175" b="0"/>
-            <wp:docPr id="21" name="Picture 21"/>
+          <wp:inline distT="0" distB="0" distL="0" distR="0" wp14:anchorId="11209532" wp14:editId="4BA7E569">
+            <wp:extent cx="6626225" cy="3460115"/>
+            <wp:effectExtent l="0" t="0" r="3175" b="6985"/>
+            <wp:docPr id="18" name="Picture 18"/>
             <wp:cNvGraphicFramePr>
               <a:graphicFrameLocks xmlns:a="http://schemas.openxmlformats.org/drawingml/2006/main" noChangeAspect="1"/>
             </wp:cNvGraphicFramePr>
@@ -1789,7 +1165,7 @@
                   <pic:spPr>
                     <a:xfrm>
                       <a:off x="0" y="0"/>
-                      <a:ext cx="6626225" cy="4763770"/>
+                      <a:ext cx="6626225" cy="3460115"/>
                     </a:xfrm>
                     <a:prstGeom prst="rect">
                       <a:avLst/>
@@ -1812,12 +1188,11 @@
         <w:rPr>
           <w:noProof/>
         </w:rPr>
-        <w:lastRenderedPageBreak/>
         <w:drawing>
-          <wp:inline distT="0" distB="0" distL="0" distR="0" wp14:anchorId="11209532" wp14:editId="4BA7E569">
-            <wp:extent cx="6626225" cy="3460115"/>
-            <wp:effectExtent l="0" t="0" r="3175" b="6985"/>
-            <wp:docPr id="18" name="Picture 18"/>
+          <wp:inline distT="0" distB="0" distL="0" distR="0" wp14:anchorId="759842F1" wp14:editId="2C8F731A">
+            <wp:extent cx="6626225" cy="4977130"/>
+            <wp:effectExtent l="0" t="0" r="3175" b="0"/>
+            <wp:docPr id="19" name="Picture 19"/>
             <wp:cNvGraphicFramePr>
               <a:graphicFrameLocks xmlns:a="http://schemas.openxmlformats.org/drawingml/2006/main" noChangeAspect="1"/>
             </wp:cNvGraphicFramePr>
@@ -1837,7 +1212,7 @@
                   <pic:spPr>
                     <a:xfrm>
                       <a:off x="0" y="0"/>
-                      <a:ext cx="6626225" cy="3460115"/>
+                      <a:ext cx="6626225" cy="4977130"/>
                     </a:xfrm>
                     <a:prstGeom prst="rect">
                       <a:avLst/>
@@ -1852,19 +1227,81 @@
     </w:p>
     <w:p>
       <w:pPr>
-        <w:rPr>
-          <w:lang w:val="bg-BG"/>
-        </w:rPr>
-      </w:pPr>
+        <w:pStyle w:val="Heading2"/>
+        <w:rPr>
+          <w:lang w:val="en-GB"/>
+        </w:rPr>
+      </w:pPr>
+      <w:r>
+        <w:rPr>
+          <w:lang w:val="en-GB"/>
+        </w:rPr>
+        <w:lastRenderedPageBreak/>
+        <w:t>Implement Categories Page</w:t>
+      </w:r>
+    </w:p>
+    <w:p>
+      <w:pPr>
+        <w:rPr>
+          <w:b/>
+        </w:rPr>
+      </w:pPr>
+      <w:r>
+        <w:t xml:space="preserve">On that </w:t>
+      </w:r>
+      <w:r>
+        <w:t>page,</w:t>
+      </w:r>
+      <w:r>
+        <w:t xml:space="preserve"> all logged in users can see a </w:t>
+      </w:r>
+      <w:r>
+        <w:rPr>
+          <w:b/>
+        </w:rPr>
+        <w:t>list of links to categories</w:t>
+      </w:r>
+      <w:r>
+        <w:t xml:space="preserve"> when select some category it should be redirected to page where he can </w:t>
+      </w:r>
+      <w:r>
+        <w:t xml:space="preserve">see </w:t>
+      </w:r>
+      <w:r>
+        <w:rPr>
+          <w:b/>
+        </w:rPr>
+        <w:t>all topics in that category</w:t>
+      </w:r>
+      <w:r>
+        <w:t xml:space="preserve">. Topics should be listed and </w:t>
+      </w:r>
+      <w:r>
+        <w:rPr>
+          <w:b/>
+        </w:rPr>
+        <w:t xml:space="preserve">formatted </w:t>
+      </w:r>
+      <w:r>
+        <w:t>like in the</w:t>
+      </w:r>
+      <w:r>
+        <w:rPr>
+          <w:b/>
+        </w:rPr>
+        <w:t xml:space="preserve"> home page.</w:t>
+      </w:r>
+    </w:p>
+    <w:p>
       <w:r>
         <w:rPr>
           <w:noProof/>
         </w:rPr>
         <w:drawing>
-          <wp:inline distT="0" distB="0" distL="0" distR="0" wp14:anchorId="759842F1" wp14:editId="2C8F731A">
-            <wp:extent cx="6626225" cy="4977130"/>
-            <wp:effectExtent l="0" t="0" r="3175" b="0"/>
-            <wp:docPr id="19" name="Picture 19"/>
+          <wp:inline distT="0" distB="0" distL="0" distR="0" wp14:anchorId="26A18741" wp14:editId="26CEC07E">
+            <wp:extent cx="6626225" cy="1685925"/>
+            <wp:effectExtent l="0" t="0" r="3175" b="9525"/>
+            <wp:docPr id="23" name="Picture 23"/>
             <wp:cNvGraphicFramePr>
               <a:graphicFrameLocks xmlns:a="http://schemas.openxmlformats.org/drawingml/2006/main" noChangeAspect="1"/>
             </wp:cNvGraphicFramePr>
@@ -1884,7 +1321,7 @@
                   <pic:spPr>
                     <a:xfrm>
                       <a:off x="0" y="0"/>
-                      <a:ext cx="6626225" cy="4977130"/>
+                      <a:ext cx="6626225" cy="1685925"/>
                     </a:xfrm>
                     <a:prstGeom prst="rect">
                       <a:avLst/>
@@ -1898,82 +1335,18 @@
       </w:r>
     </w:p>
     <w:p>
-      <w:pPr>
-        <w:pStyle w:val="Heading2"/>
-        <w:rPr>
-          <w:lang w:val="en-GB"/>
-        </w:rPr>
-      </w:pPr>
-      <w:r>
-        <w:rPr>
-          <w:lang w:val="en-GB"/>
-        </w:rPr>
-        <w:lastRenderedPageBreak/>
-        <w:t>Implement Categories Page</w:t>
-      </w:r>
-    </w:p>
-    <w:p>
-      <w:pPr>
-        <w:rPr>
-          <w:b/>
-        </w:rPr>
-      </w:pPr>
-      <w:r>
-        <w:t xml:space="preserve">On that </w:t>
-      </w:r>
-      <w:r>
-        <w:t>page,</w:t>
-      </w:r>
-      <w:r>
-        <w:t xml:space="preserve"> all logged in users can see a </w:t>
-      </w:r>
-      <w:r>
-        <w:rPr>
-          <w:b/>
-        </w:rPr>
-        <w:t>list of links to categories</w:t>
-      </w:r>
-      <w:r>
-        <w:t xml:space="preserve"> when select some category it should be redirected to page where he can </w:t>
-      </w:r>
-      <w:r>
-        <w:t xml:space="preserve">see </w:t>
-      </w:r>
-      <w:r>
-        <w:rPr>
-          <w:b/>
-        </w:rPr>
-        <w:t>all topics in that category</w:t>
-      </w:r>
-      <w:r>
-        <w:t xml:space="preserve">. Topics should be listed and </w:t>
-      </w:r>
-      <w:r>
-        <w:rPr>
-          <w:b/>
-        </w:rPr>
-        <w:t xml:space="preserve">formatted </w:t>
-      </w:r>
-      <w:r>
-        <w:t>like in the</w:t>
-      </w:r>
-      <w:r>
-        <w:rPr>
-          <w:b/>
-        </w:rPr>
-        <w:t xml:space="preserve"> home page.</w:t>
-      </w:r>
-    </w:p>
-    <w:p>
+      <w:r>
+        <w:t xml:space="preserve"> </w:t>
+      </w:r>
       <w:r>
         <w:rPr>
           <w:noProof/>
         </w:rPr>
         <w:drawing>
-          <wp:inline distT="0" distB="0" distL="0" distR="0" wp14:anchorId="26A18741" wp14:editId="26CEC07E">
-            <wp:extent cx="6626225" cy="1685925"/>
-            <wp:effectExtent l="0" t="0" r="3175" b="9525"/>
-            <wp:docPr id="23" name="Picture 23"/>
+          <wp:inline distT="0" distB="0" distL="0" distR="0" wp14:anchorId="5AD859DE" wp14:editId="6A096782">
+            <wp:extent cx="6626225" cy="2672715"/>
+            <wp:effectExtent l="0" t="0" r="3175" b="0"/>
+            <wp:docPr id="25" name="Picture 25"/>
             <wp:cNvGraphicFramePr>
               <a:graphicFrameLocks xmlns:a="http://schemas.openxmlformats.org/drawingml/2006/main" noChangeAspect="1"/>
             </wp:cNvGraphicFramePr>
@@ -1993,7 +1366,7 @@
                   <pic:spPr>
                     <a:xfrm>
                       <a:off x="0" y="0"/>
-                      <a:ext cx="6626225" cy="1685925"/>
+                      <a:ext cx="6626225" cy="2672715"/>
                     </a:xfrm>
                     <a:prstGeom prst="rect">
                       <a:avLst/>
@@ -2007,18 +1380,94 @@
       </w:r>
     </w:p>
     <w:p>
-      <w:r>
-        <w:t xml:space="preserve"> </w:t>
-      </w:r>
+      <w:pPr>
+        <w:pStyle w:val="Heading2"/>
+        <w:rPr>
+          <w:lang w:val="en-GB"/>
+        </w:rPr>
+      </w:pPr>
+      <w:r>
+        <w:rPr>
+          <w:lang w:val="en-GB"/>
+        </w:rPr>
+        <w:t>Implement Profile Page</w:t>
+      </w:r>
+    </w:p>
+    <w:p>
+      <w:pPr>
+        <w:rPr>
+          <w:lang w:val="en-GB"/>
+        </w:rPr>
+      </w:pPr>
+      <w:r>
+        <w:rPr>
+          <w:lang w:val="en-GB"/>
+        </w:rPr>
+        <w:t xml:space="preserve">Each user should have a </w:t>
+      </w:r>
+      <w:r>
+        <w:rPr>
+          <w:b/>
+          <w:lang w:val="en-GB"/>
+        </w:rPr>
+        <w:t>profile page</w:t>
+      </w:r>
+      <w:r>
+        <w:rPr>
+          <w:lang w:val="en-GB"/>
+        </w:rPr>
+        <w:t xml:space="preserve"> where he can see </w:t>
+      </w:r>
+      <w:r>
+        <w:rPr>
+          <w:b/>
+          <w:lang w:val="en-GB"/>
+        </w:rPr>
+        <w:t>a list of all of his post</w:t>
+      </w:r>
+      <w:r>
+        <w:rPr>
+          <w:b/>
+          <w:lang w:val="en-GB"/>
+        </w:rPr>
+        <w:t>s</w:t>
+      </w:r>
+      <w:r>
+        <w:rPr>
+          <w:lang w:val="en-GB"/>
+        </w:rPr>
+        <w:t xml:space="preserve"> with option to </w:t>
+      </w:r>
+      <w:r>
+        <w:rPr>
+          <w:b/>
+          <w:lang w:val="en-GB"/>
+        </w:rPr>
+        <w:t xml:space="preserve">delete </w:t>
+      </w:r>
+      <w:r>
+        <w:rPr>
+          <w:lang w:val="en-GB"/>
+        </w:rPr>
+        <w:t>any of them.</w:t>
+      </w:r>
+    </w:p>
+    <w:p>
+      <w:pPr>
+        <w:rPr>
+          <w:lang w:val="bg-BG"/>
+        </w:rPr>
+      </w:pPr>
       <w:r>
         <w:rPr>
           <w:noProof/>
         </w:rPr>
+        <w:lastRenderedPageBreak/>
         <w:drawing>
-          <wp:inline distT="0" distB="0" distL="0" distR="0" wp14:anchorId="5AD859DE" wp14:editId="6A096782">
-            <wp:extent cx="6626225" cy="2672715"/>
-            <wp:effectExtent l="0" t="0" r="3175" b="0"/>
-            <wp:docPr id="25" name="Picture 25"/>
+          <wp:inline distT="0" distB="0" distL="0" distR="0" wp14:anchorId="2F6B0C60" wp14:editId="3FB6C29A">
+            <wp:extent cx="6626225" cy="3504565"/>
+            <wp:effectExtent l="0" t="0" r="3175" b="635"/>
+            <wp:docPr id="27" name="Picture 27"/>
             <wp:cNvGraphicFramePr>
               <a:graphicFrameLocks xmlns:a="http://schemas.openxmlformats.org/drawingml/2006/main" noChangeAspect="1"/>
             </wp:cNvGraphicFramePr>
@@ -2038,7 +1487,7 @@
                   <pic:spPr>
                     <a:xfrm>
                       <a:off x="0" y="0"/>
-                      <a:ext cx="6626225" cy="2672715"/>
+                      <a:ext cx="6626225" cy="3504565"/>
                     </a:xfrm>
                     <a:prstGeom prst="rect">
                       <a:avLst/>
@@ -2052,94 +1501,15 @@
       </w:r>
     </w:p>
     <w:p>
-      <w:pPr>
-        <w:pStyle w:val="Heading2"/>
-        <w:rPr>
-          <w:lang w:val="en-GB"/>
-        </w:rPr>
-      </w:pPr>
-      <w:r>
-        <w:rPr>
-          <w:lang w:val="en-GB"/>
-        </w:rPr>
-        <w:t>Implement Profile Page</w:t>
-      </w:r>
-    </w:p>
-    <w:p>
-      <w:pPr>
-        <w:rPr>
-          <w:lang w:val="en-GB"/>
-        </w:rPr>
-      </w:pPr>
-      <w:r>
-        <w:rPr>
-          <w:lang w:val="en-GB"/>
-        </w:rPr>
-        <w:t xml:space="preserve">Each user should have a </w:t>
-      </w:r>
-      <w:r>
-        <w:rPr>
-          <w:b/>
-          <w:lang w:val="en-GB"/>
-        </w:rPr>
-        <w:t>profile page</w:t>
-      </w:r>
-      <w:r>
-        <w:rPr>
-          <w:lang w:val="en-GB"/>
-        </w:rPr>
-        <w:t xml:space="preserve"> where he can see </w:t>
-      </w:r>
-      <w:r>
-        <w:rPr>
-          <w:b/>
-          <w:lang w:val="en-GB"/>
-        </w:rPr>
-        <w:t>a list of all of his post</w:t>
-      </w:r>
-      <w:r>
-        <w:rPr>
-          <w:b/>
-          <w:lang w:val="en-GB"/>
-        </w:rPr>
-        <w:t>s</w:t>
-      </w:r>
-      <w:r>
-        <w:rPr>
-          <w:lang w:val="en-GB"/>
-        </w:rPr>
-        <w:t xml:space="preserve"> with option to </w:t>
-      </w:r>
-      <w:r>
-        <w:rPr>
-          <w:b/>
-          <w:lang w:val="en-GB"/>
-        </w:rPr>
-        <w:t xml:space="preserve">delete </w:t>
-      </w:r>
-      <w:r>
-        <w:rPr>
-          <w:lang w:val="en-GB"/>
-        </w:rPr>
-        <w:t>any of them.</w:t>
-      </w:r>
-    </w:p>
-    <w:p>
-      <w:pPr>
-        <w:rPr>
-          <w:lang w:val="bg-BG"/>
-        </w:rPr>
-      </w:pPr>
       <w:r>
         <w:rPr>
           <w:noProof/>
         </w:rPr>
-        <w:lastRenderedPageBreak/>
         <w:drawing>
-          <wp:inline distT="0" distB="0" distL="0" distR="0" wp14:anchorId="2F6B0C60" wp14:editId="3FB6C29A">
-            <wp:extent cx="6626225" cy="3504565"/>
-            <wp:effectExtent l="0" t="0" r="3175" b="635"/>
-            <wp:docPr id="27" name="Picture 27"/>
+          <wp:inline distT="0" distB="0" distL="0" distR="0" wp14:anchorId="2D7B00B4" wp14:editId="68BFFBC9">
+            <wp:extent cx="6626225" cy="3209925"/>
+            <wp:effectExtent l="0" t="0" r="3175" b="9525"/>
+            <wp:docPr id="28" name="Picture 28"/>
             <wp:cNvGraphicFramePr>
               <a:graphicFrameLocks xmlns:a="http://schemas.openxmlformats.org/drawingml/2006/main" noChangeAspect="1"/>
             </wp:cNvGraphicFramePr>
@@ -2159,48 +1529,6 @@
                   <pic:spPr>
                     <a:xfrm>
                       <a:off x="0" y="0"/>
-                      <a:ext cx="6626225" cy="3504565"/>
-                    </a:xfrm>
-                    <a:prstGeom prst="rect">
-                      <a:avLst/>
-                    </a:prstGeom>
-                  </pic:spPr>
-                </pic:pic>
-              </a:graphicData>
-            </a:graphic>
-          </wp:inline>
-        </w:drawing>
-      </w:r>
-    </w:p>
-    <w:p>
-      <w:r>
-        <w:rPr>
-          <w:noProof/>
-        </w:rPr>
-        <w:drawing>
-          <wp:inline distT="0" distB="0" distL="0" distR="0" wp14:anchorId="2D7B00B4" wp14:editId="68BFFBC9">
-            <wp:extent cx="6626225" cy="3209925"/>
-            <wp:effectExtent l="0" t="0" r="3175" b="9525"/>
-            <wp:docPr id="28" name="Picture 28"/>
-            <wp:cNvGraphicFramePr>
-              <a:graphicFrameLocks xmlns:a="http://schemas.openxmlformats.org/drawingml/2006/main" noChangeAspect="1"/>
-            </wp:cNvGraphicFramePr>
-            <a:graphic xmlns:a="http://schemas.openxmlformats.org/drawingml/2006/main">
-              <a:graphicData uri="http://schemas.openxmlformats.org/drawingml/2006/picture">
-                <pic:pic xmlns:pic="http://schemas.openxmlformats.org/drawingml/2006/picture">
-                  <pic:nvPicPr>
-                    <pic:cNvPr id="1" name=""/>
-                    <pic:cNvPicPr/>
-                  </pic:nvPicPr>
-                  <pic:blipFill>
-                    <a:blip r:embed="rId23"/>
-                    <a:stretch>
-                      <a:fillRect/>
-                    </a:stretch>
-                  </pic:blipFill>
-                  <pic:spPr>
-                    <a:xfrm>
-                      <a:off x="0" y="0"/>
                       <a:ext cx="6626225" cy="3209925"/>
                     </a:xfrm>
                     <a:prstGeom prst="rect">
@@ -2415,8 +1743,8 @@
       </w:r>
     </w:p>
     <w:sectPr>
-      <w:headerReference w:type="default" r:id="rId24"/>
-      <w:footerReference w:type="default" r:id="rId25"/>
+      <w:headerReference w:type="default" r:id="rId23"/>
+      <w:footerReference w:type="default" r:id="rId24"/>
       <w:pgSz w:w="11909" w:h="16834" w:code="9"/>
       <w:pgMar w:top="567" w:right="737" w:bottom="1077" w:left="737" w:header="567" w:footer="794" w:gutter="0"/>
       <w:cols w:space="720"/>
@@ -2427,7 +1755,7 @@
 </file>
 
 <file path=word/endnotes.xml><?xml version="1.0" encoding="utf-8"?>
-<w:endnotes xmlns:wpc="http://schemas.microsoft.com/office/word/2010/wordprocessingCanvas" xmlns:cx="http://schemas.microsoft.com/office/drawing/2014/chartex" xmlns:cx1="http://schemas.microsoft.com/office/drawing/2015/9/8/chartex" xmlns:mc="http://schemas.openxmlformats.org/markup-compatibility/2006" xmlns:o="urn:schemas-microsoft-com:office:office" xmlns:r="http://schemas.openxmlformats.org/officeDocument/2006/relationships" xmlns:m="http://schemas.openxmlformats.org/officeDocument/2006/math" xmlns:v="urn:schemas-microsoft-com:vml" xmlns:wp14="http://schemas.microsoft.com/office/word/2010/wordprocessingDrawing" xmlns:wp="http://schemas.openxmlformats.org/drawingml/2006/wordprocessingDrawing" xmlns:w10="urn:schemas-microsoft-com:office:word" xmlns:w="http://schemas.openxmlformats.org/wordprocessingml/2006/main" xmlns:w14="http://schemas.microsoft.com/office/word/2010/wordml" xmlns:w15="http://schemas.microsoft.com/office/word/2012/wordml" xmlns:w16se="http://schemas.microsoft.com/office/word/2015/wordml/symex" xmlns:wpg="http://schemas.microsoft.com/office/word/2010/wordprocessingGroup" xmlns:wpi="http://schemas.microsoft.com/office/word/2010/wordprocessingInk" xmlns:wne="http://schemas.microsoft.com/office/word/2006/wordml" xmlns:wps="http://schemas.microsoft.com/office/word/2010/wordprocessingShape" mc:Ignorable="w14 w15 w16se wp14">
+<w:endnotes xmlns:wpc="http://schemas.microsoft.com/office/word/2010/wordprocessingCanvas" xmlns:cx="http://schemas.microsoft.com/office/drawing/2014/chartex" xmlns:cx1="http://schemas.microsoft.com/office/drawing/2015/9/8/chartex" xmlns:cx2="http://schemas.microsoft.com/office/drawing/2015/10/21/chartex" xmlns:cx3="http://schemas.microsoft.com/office/drawing/2016/5/9/chartex" xmlns:cx4="http://schemas.microsoft.com/office/drawing/2016/5/10/chartex" xmlns:cx5="http://schemas.microsoft.com/office/drawing/2016/5/11/chartex" xmlns:mc="http://schemas.openxmlformats.org/markup-compatibility/2006" xmlns:o="urn:schemas-microsoft-com:office:office" xmlns:r="http://schemas.openxmlformats.org/officeDocument/2006/relationships" xmlns:m="http://schemas.openxmlformats.org/officeDocument/2006/math" xmlns:v="urn:schemas-microsoft-com:vml" xmlns:wp14="http://schemas.microsoft.com/office/word/2010/wordprocessingDrawing" xmlns:wp="http://schemas.openxmlformats.org/drawingml/2006/wordprocessingDrawing" xmlns:w10="urn:schemas-microsoft-com:office:word" xmlns:w="http://schemas.openxmlformats.org/wordprocessingml/2006/main" xmlns:w14="http://schemas.microsoft.com/office/word/2010/wordml" xmlns:w15="http://schemas.microsoft.com/office/word/2012/wordml" xmlns:w16se="http://schemas.microsoft.com/office/word/2015/wordml/symex" xmlns:wpg="http://schemas.microsoft.com/office/word/2010/wordprocessingGroup" xmlns:wpi="http://schemas.microsoft.com/office/word/2010/wordprocessingInk" xmlns:wne="http://schemas.microsoft.com/office/word/2006/wordml" xmlns:wps="http://schemas.microsoft.com/office/word/2010/wordprocessingShape" mc:Ignorable="w14 w15 w16se wp14">
   <w:endnote w:type="separator" w:id="-1">
     <w:p>
       <w:pPr>
@@ -2452,7 +1780,7 @@
 </file>
 
 <file path=word/footer1.xml><?xml version="1.0" encoding="utf-8"?>
-<w:ftr xmlns:wpc="http://schemas.microsoft.com/office/word/2010/wordprocessingCanvas" xmlns:cx="http://schemas.microsoft.com/office/drawing/2014/chartex" xmlns:cx1="http://schemas.microsoft.com/office/drawing/2015/9/8/chartex" xmlns:mc="http://schemas.openxmlformats.org/markup-compatibility/2006" xmlns:o="urn:schemas-microsoft-com:office:office" xmlns:r="http://schemas.openxmlformats.org/officeDocument/2006/relationships" xmlns:m="http://schemas.openxmlformats.org/officeDocument/2006/math" xmlns:v="urn:schemas-microsoft-com:vml" xmlns:wp14="http://schemas.microsoft.com/office/word/2010/wordprocessingDrawing" xmlns:wp="http://schemas.openxmlformats.org/drawingml/2006/wordprocessingDrawing" xmlns:w10="urn:schemas-microsoft-com:office:word" xmlns:w="http://schemas.openxmlformats.org/wordprocessingml/2006/main" xmlns:w14="http://schemas.microsoft.com/office/word/2010/wordml" xmlns:w15="http://schemas.microsoft.com/office/word/2012/wordml" xmlns:w16se="http://schemas.microsoft.com/office/word/2015/wordml/symex" xmlns:wpg="http://schemas.microsoft.com/office/word/2010/wordprocessingGroup" xmlns:wpi="http://schemas.microsoft.com/office/word/2010/wordprocessingInk" xmlns:wne="http://schemas.microsoft.com/office/word/2006/wordml" xmlns:wps="http://schemas.microsoft.com/office/word/2010/wordprocessingShape" mc:Ignorable="w14 w15 w16se wp14">
+<w:ftr xmlns:wpc="http://schemas.microsoft.com/office/word/2010/wordprocessingCanvas" xmlns:cx="http://schemas.microsoft.com/office/drawing/2014/chartex" xmlns:cx1="http://schemas.microsoft.com/office/drawing/2015/9/8/chartex" xmlns:cx2="http://schemas.microsoft.com/office/drawing/2015/10/21/chartex" xmlns:cx3="http://schemas.microsoft.com/office/drawing/2016/5/9/chartex" xmlns:cx4="http://schemas.microsoft.com/office/drawing/2016/5/10/chartex" xmlns:cx5="http://schemas.microsoft.com/office/drawing/2016/5/11/chartex" xmlns:mc="http://schemas.openxmlformats.org/markup-compatibility/2006" xmlns:o="urn:schemas-microsoft-com:office:office" xmlns:r="http://schemas.openxmlformats.org/officeDocument/2006/relationships" xmlns:m="http://schemas.openxmlformats.org/officeDocument/2006/math" xmlns:v="urn:schemas-microsoft-com:vml" xmlns:wp14="http://schemas.microsoft.com/office/word/2010/wordprocessingDrawing" xmlns:wp="http://schemas.openxmlformats.org/drawingml/2006/wordprocessingDrawing" xmlns:w10="urn:schemas-microsoft-com:office:word" xmlns:w="http://schemas.openxmlformats.org/wordprocessingml/2006/main" xmlns:w14="http://schemas.microsoft.com/office/word/2010/wordml" xmlns:w15="http://schemas.microsoft.com/office/word/2012/wordml" xmlns:w16se="http://schemas.microsoft.com/office/word/2015/wordml/symex" xmlns:wpg="http://schemas.microsoft.com/office/word/2010/wordprocessingGroup" xmlns:wpi="http://schemas.microsoft.com/office/word/2010/wordprocessingInk" xmlns:wne="http://schemas.microsoft.com/office/word/2006/wordml" xmlns:wps="http://schemas.microsoft.com/office/word/2010/wordprocessingShape" mc:Ignorable="w14 w15 w16se wp14">
   <w:p>
     <w:pPr>
       <w:pStyle w:val="Footer"/>
@@ -2721,7 +2049,7 @@
         </mc:Choice>
         <mc:Fallback>
           <w:pict>
-            <v:line w14:anchorId="249B1F77" id="Straight Connector 1" o:spid="_x0000_s1026" style="position:absolute;flip:y;z-index:251666432;visibility:visible;mso-wrap-style:square;mso-wrap-distance-left:9pt;mso-wrap-distance-top:0;mso-wrap-distance-right:9pt;mso-wrap-distance-bottom:0;mso-position-horizontal:absolute;mso-position-horizontal-relative:text;mso-position-vertical:absolute;mso-position-vertical-relative:text" from="-.1pt,5.2pt" to="520.7pt,5.2pt" o:gfxdata="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" strokecolor="#f37123" strokeweight="1pt">
+            <v:line w14:anchorId="60D1AE8B" id="Straight Connector 1" o:spid="_x0000_s1026" style="position:absolute;flip:y;z-index:251666432;visibility:visible;mso-wrap-style:square;mso-wrap-distance-left:9pt;mso-wrap-distance-top:0;mso-wrap-distance-right:9pt;mso-wrap-distance-bottom:0;mso-position-horizontal:absolute;mso-position-horizontal-relative:text;mso-position-vertical:absolute;mso-position-vertical-relative:text" from="-.1pt,5.2pt" to="520.7pt,5.2pt" o:gfxdata="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" strokecolor="#f37123" strokeweight="1pt">
               <v:stroke endcap="round"/>
             </v:line>
           </w:pict>
@@ -2825,7 +2153,7 @@
                               <w:sz w:val="18"/>
                               <w:szCs w:val="18"/>
                             </w:rPr>
-                            <w:t>1</w:t>
+                            <w:t>8</w:t>
                           </w:r>
                           <w:r>
                             <w:rPr>
@@ -2868,7 +2196,7 @@
                               <w:sz w:val="18"/>
                               <w:szCs w:val="18"/>
                             </w:rPr>
-                            <w:t>9</w:t>
+                            <w:t>8</w:t>
                           </w:r>
                           <w:r>
                             <w:rPr>
@@ -2940,7 +2268,7 @@
                         <w:sz w:val="18"/>
                         <w:szCs w:val="18"/>
                       </w:rPr>
-                      <w:t>1</w:t>
+                      <w:t>8</w:t>
                     </w:r>
                     <w:r>
                       <w:rPr>
@@ -2983,7 +2311,7 @@
                         <w:sz w:val="18"/>
                         <w:szCs w:val="18"/>
                       </w:rPr>
-                      <w:t>9</w:t>
+                      <w:t>8</w:t>
                     </w:r>
                     <w:r>
                       <w:rPr>
@@ -3286,7 +2614,7 @@
                                 <wp:extent cx="200025" cy="200025"/>
                                 <wp:effectExtent l="0" t="0" r="9525" b="9525"/>
                                 <wp:docPr id="73" name="Picture 73" title="Software University Foundation">
-                                  <a:hlinkClick xmlns:a="http://schemas.openxmlformats.org/drawingml/2006/main" r:id="rId4"/>
+                                  <a:hlinkClick xmlns:a="http://schemas.openxmlformats.org/drawingml/2006/main" r:id="rId1"/>
                                 </wp:docPr>
                                 <wp:cNvGraphicFramePr/>
                                 <a:graphic xmlns:a="http://schemas.openxmlformats.org/drawingml/2006/main">
@@ -3294,7 +2622,7 @@
                                     <pic:pic xmlns:pic="http://schemas.openxmlformats.org/drawingml/2006/picture">
                                       <pic:nvPicPr>
                                         <pic:cNvPr id="94" name="Picture 4" title="Software University Foundation">
-                                          <a:hlinkClick r:id="rId4"/>
+                                          <a:hlinkClick r:id="rId1"/>
                                         </pic:cNvPr>
                                         <pic:cNvPicPr/>
                                       </pic:nvPicPr>
@@ -4334,7 +3662,7 @@
 </file>
 
 <file path=word/footnotes.xml><?xml version="1.0" encoding="utf-8"?>
-<w:footnotes xmlns:wpc="http://schemas.microsoft.com/office/word/2010/wordprocessingCanvas" xmlns:cx="http://schemas.microsoft.com/office/drawing/2014/chartex" xmlns:cx1="http://schemas.microsoft.com/office/drawing/2015/9/8/chartex" xmlns:mc="http://schemas.openxmlformats.org/markup-compatibility/2006" xmlns:o="urn:schemas-microsoft-com:office:office" xmlns:r="http://schemas.openxmlformats.org/officeDocument/2006/relationships" xmlns:m="http://schemas.openxmlformats.org/officeDocument/2006/math" xmlns:v="urn:schemas-microsoft-com:vml" xmlns:wp14="http://schemas.microsoft.com/office/word/2010/wordprocessingDrawing" xmlns:wp="http://schemas.openxmlformats.org/drawingml/2006/wordprocessingDrawing" xmlns:w10="urn:schemas-microsoft-com:office:word" xmlns:w="http://schemas.openxmlformats.org/wordprocessingml/2006/main" xmlns:w14="http://schemas.microsoft.com/office/word/2010/wordml" xmlns:w15="http://schemas.microsoft.com/office/word/2012/wordml" xmlns:w16se="http://schemas.microsoft.com/office/word/2015/wordml/symex" xmlns:wpg="http://schemas.microsoft.com/office/word/2010/wordprocessingGroup" xmlns:wpi="http://schemas.microsoft.com/office/word/2010/wordprocessingInk" xmlns:wne="http://schemas.microsoft.com/office/word/2006/wordml" xmlns:wps="http://schemas.microsoft.com/office/word/2010/wordprocessingShape" mc:Ignorable="w14 w15 w16se wp14">
+<w:footnotes xmlns:wpc="http://schemas.microsoft.com/office/word/2010/wordprocessingCanvas" xmlns:cx="http://schemas.microsoft.com/office/drawing/2014/chartex" xmlns:cx1="http://schemas.microsoft.com/office/drawing/2015/9/8/chartex" xmlns:cx2="http://schemas.microsoft.com/office/drawing/2015/10/21/chartex" xmlns:cx3="http://schemas.microsoft.com/office/drawing/2016/5/9/chartex" xmlns:cx4="http://schemas.microsoft.com/office/drawing/2016/5/10/chartex" xmlns:cx5="http://schemas.microsoft.com/office/drawing/2016/5/11/chartex" xmlns:mc="http://schemas.openxmlformats.org/markup-compatibility/2006" xmlns:o="urn:schemas-microsoft-com:office:office" xmlns:r="http://schemas.openxmlformats.org/officeDocument/2006/relationships" xmlns:m="http://schemas.openxmlformats.org/officeDocument/2006/math" xmlns:v="urn:schemas-microsoft-com:vml" xmlns:wp14="http://schemas.microsoft.com/office/word/2010/wordprocessingDrawing" xmlns:wp="http://schemas.openxmlformats.org/drawingml/2006/wordprocessingDrawing" xmlns:w10="urn:schemas-microsoft-com:office:word" xmlns:w="http://schemas.openxmlformats.org/wordprocessingml/2006/main" xmlns:w14="http://schemas.microsoft.com/office/word/2010/wordml" xmlns:w15="http://schemas.microsoft.com/office/word/2012/wordml" xmlns:w16se="http://schemas.microsoft.com/office/word/2015/wordml/symex" xmlns:wpg="http://schemas.microsoft.com/office/word/2010/wordprocessingGroup" xmlns:wpi="http://schemas.microsoft.com/office/word/2010/wordprocessingInk" xmlns:wne="http://schemas.microsoft.com/office/word/2006/wordml" xmlns:wps="http://schemas.microsoft.com/office/word/2010/wordprocessingShape" mc:Ignorable="w14 w15 w16se wp14">
   <w:footnote w:type="separator" w:id="-1">
     <w:p>
       <w:pPr>
@@ -4359,7 +3687,7 @@
 </file>
 
 <file path=word/header1.xml><?xml version="1.0" encoding="utf-8"?>
-<w:hdr xmlns:wpc="http://schemas.microsoft.com/office/word/2010/wordprocessingCanvas" xmlns:cx="http://schemas.microsoft.com/office/drawing/2014/chartex" xmlns:cx1="http://schemas.microsoft.com/office/drawing/2015/9/8/chartex" xmlns:mc="http://schemas.openxmlformats.org/markup-compatibility/2006" xmlns:o="urn:schemas-microsoft-com:office:office" xmlns:r="http://schemas.openxmlformats.org/officeDocument/2006/relationships" xmlns:m="http://schemas.openxmlformats.org/officeDocument/2006/math" xmlns:v="urn:schemas-microsoft-com:vml" xmlns:wp14="http://schemas.microsoft.com/office/word/2010/wordprocessingDrawing" xmlns:wp="http://schemas.openxmlformats.org/drawingml/2006/wordprocessingDrawing" xmlns:w10="urn:schemas-microsoft-com:office:word" xmlns:w="http://schemas.openxmlformats.org/wordprocessingml/2006/main" xmlns:w14="http://schemas.microsoft.com/office/word/2010/wordml" xmlns:w15="http://schemas.microsoft.com/office/word/2012/wordml" xmlns:w16se="http://schemas.microsoft.com/office/word/2015/wordml/symex" xmlns:wpg="http://schemas.microsoft.com/office/word/2010/wordprocessingGroup" xmlns:wpi="http://schemas.microsoft.com/office/word/2010/wordprocessingInk" xmlns:wne="http://schemas.microsoft.com/office/word/2006/wordml" xmlns:wps="http://schemas.microsoft.com/office/word/2010/wordprocessingShape" mc:Ignorable="w14 w15 w16se wp14">
+<w:hdr xmlns:wpc="http://schemas.microsoft.com/office/word/2010/wordprocessingCanvas" xmlns:cx="http://schemas.microsoft.com/office/drawing/2014/chartex" xmlns:cx1="http://schemas.microsoft.com/office/drawing/2015/9/8/chartex" xmlns:cx2="http://schemas.microsoft.com/office/drawing/2015/10/21/chartex" xmlns:cx3="http://schemas.microsoft.com/office/drawing/2016/5/9/chartex" xmlns:cx4="http://schemas.microsoft.com/office/drawing/2016/5/10/chartex" xmlns:cx5="http://schemas.microsoft.com/office/drawing/2016/5/11/chartex" xmlns:mc="http://schemas.openxmlformats.org/markup-compatibility/2006" xmlns:o="urn:schemas-microsoft-com:office:office" xmlns:r="http://schemas.openxmlformats.org/officeDocument/2006/relationships" xmlns:m="http://schemas.openxmlformats.org/officeDocument/2006/math" xmlns:v="urn:schemas-microsoft-com:vml" xmlns:wp14="http://schemas.microsoft.com/office/word/2010/wordprocessingDrawing" xmlns:wp="http://schemas.openxmlformats.org/drawingml/2006/wordprocessingDrawing" xmlns:w10="urn:schemas-microsoft-com:office:word" xmlns:w="http://schemas.openxmlformats.org/wordprocessingml/2006/main" xmlns:w14="http://schemas.microsoft.com/office/word/2010/wordml" xmlns:w15="http://schemas.microsoft.com/office/word/2012/wordml" xmlns:w16se="http://schemas.microsoft.com/office/word/2015/wordml/symex" xmlns:wpg="http://schemas.microsoft.com/office/word/2010/wordprocessingGroup" xmlns:wpi="http://schemas.microsoft.com/office/word/2010/wordprocessingInk" xmlns:wne="http://schemas.microsoft.com/office/word/2006/wordml" xmlns:wps="http://schemas.microsoft.com/office/word/2010/wordprocessingShape" mc:Ignorable="w14 w15 w16se wp14">
   <w:p>
     <w:pPr>
       <w:pStyle w:val="Header"/>
@@ -4370,7 +3698,7 @@
 </file>
 
 <file path=word/numbering.xml><?xml version="1.0" encoding="utf-8"?>
-<w:numbering xmlns:wpc="http://schemas.microsoft.com/office/word/2010/wordprocessingCanvas" xmlns:cx="http://schemas.microsoft.com/office/drawing/2014/chartex" xmlns:cx1="http://schemas.microsoft.com/office/drawing/2015/9/8/chartex" xmlns:mc="http://schemas.openxmlformats.org/markup-compatibility/2006" xmlns:o="urn:schemas-microsoft-com:office:office" xmlns:r="http://schemas.openxmlformats.org/officeDocument/2006/relationships" xmlns:m="http://schemas.openxmlformats.org/officeDocument/2006/math" xmlns:v="urn:schemas-microsoft-com:vml" xmlns:wp14="http://schemas.microsoft.com/office/word/2010/wordprocessingDrawing" xmlns:wp="http://schemas.openxmlformats.org/drawingml/2006/wordprocessingDrawing" xmlns:w10="urn:schemas-microsoft-com:office:word" xmlns:w="http://schemas.openxmlformats.org/wordprocessingml/2006/main" xmlns:w14="http://schemas.microsoft.com/office/word/2010/wordml" xmlns:w15="http://schemas.microsoft.com/office/word/2012/wordml" xmlns:w16se="http://schemas.microsoft.com/office/word/2015/wordml/symex" xmlns:wpg="http://schemas.microsoft.com/office/word/2010/wordprocessingGroup" xmlns:wpi="http://schemas.microsoft.com/office/word/2010/wordprocessingInk" xmlns:wne="http://schemas.microsoft.com/office/word/2006/wordml" xmlns:wps="http://schemas.microsoft.com/office/word/2010/wordprocessingShape" mc:Ignorable="w14 w15 w16se wp14">
+<w:numbering xmlns:wpc="http://schemas.microsoft.com/office/word/2010/wordprocessingCanvas" xmlns:cx="http://schemas.microsoft.com/office/drawing/2014/chartex" xmlns:cx1="http://schemas.microsoft.com/office/drawing/2015/9/8/chartex" xmlns:cx2="http://schemas.microsoft.com/office/drawing/2015/10/21/chartex" xmlns:cx3="http://schemas.microsoft.com/office/drawing/2016/5/9/chartex" xmlns:cx4="http://schemas.microsoft.com/office/drawing/2016/5/10/chartex" xmlns:cx5="http://schemas.microsoft.com/office/drawing/2016/5/11/chartex" xmlns:mc="http://schemas.openxmlformats.org/markup-compatibility/2006" xmlns:o="urn:schemas-microsoft-com:office:office" xmlns:r="http://schemas.openxmlformats.org/officeDocument/2006/relationships" xmlns:m="http://schemas.openxmlformats.org/officeDocument/2006/math" xmlns:v="urn:schemas-microsoft-com:vml" xmlns:wp14="http://schemas.microsoft.com/office/word/2010/wordprocessingDrawing" xmlns:wp="http://schemas.openxmlformats.org/drawingml/2006/wordprocessingDrawing" xmlns:w10="urn:schemas-microsoft-com:office:word" xmlns:w="http://schemas.openxmlformats.org/wordprocessingml/2006/main" xmlns:w14="http://schemas.microsoft.com/office/word/2010/wordml" xmlns:w15="http://schemas.microsoft.com/office/word/2012/wordml" xmlns:w16se="http://schemas.microsoft.com/office/word/2015/wordml/symex" xmlns:wpg="http://schemas.microsoft.com/office/word/2010/wordprocessingGroup" xmlns:wpi="http://schemas.microsoft.com/office/word/2010/wordprocessingInk" xmlns:wne="http://schemas.microsoft.com/office/word/2006/wordml" xmlns:wps="http://schemas.microsoft.com/office/word/2010/wordprocessingShape" mc:Ignorable="w14 w15 w16se wp14">
   <w:abstractNum w:abstractNumId="0" w15:restartNumberingAfterBreak="0">
     <w:nsid w:val="04E60920"/>
     <w:multiLevelType w:val="hybridMultilevel"/>
@@ -6436,7 +5764,7 @@
       </w:pPr>
     </w:pPrDefault>
   </w:docDefaults>
-  <w:latentStyles w:defLockedState="0" w:defUIPriority="99" w:defSemiHidden="0" w:defUnhideWhenUsed="0" w:defQFormat="0" w:count="371">
+  <w:latentStyles w:defLockedState="0" w:defUIPriority="99" w:defSemiHidden="0" w:defUnhideWhenUsed="0" w:defQFormat="0" w:count="374">
     <w:lsdException w:name="Normal" w:uiPriority="0" w:qFormat="1"/>
     <w:lsdException w:name="heading 1" w:uiPriority="9" w:qFormat="1"/>
     <w:lsdException w:name="heading 2" w:semiHidden="1" w:uiPriority="9" w:unhideWhenUsed="1" w:qFormat="1"/>
@@ -6542,7 +5870,6 @@
     <w:lsdException w:name="HTML Sample" w:semiHidden="1" w:unhideWhenUsed="1"/>
     <w:lsdException w:name="HTML Typewriter" w:semiHidden="1" w:unhideWhenUsed="1"/>
     <w:lsdException w:name="HTML Variable" w:semiHidden="1" w:unhideWhenUsed="1"/>
-    <w:lsdException w:name="Normal Table" w:semiHidden="1" w:unhideWhenUsed="1"/>
     <w:lsdException w:name="annotation subject" w:semiHidden="1" w:unhideWhenUsed="1"/>
     <w:lsdException w:name="No List" w:semiHidden="1" w:unhideWhenUsed="1"/>
     <w:lsdException w:name="Outline List 1" w:semiHidden="1" w:unhideWhenUsed="1"/>
@@ -6587,7 +5914,6 @@
     <w:lsdException w:name="Table Professional" w:semiHidden="1" w:unhideWhenUsed="1"/>
     <w:lsdException w:name="Table Subtle 1" w:semiHidden="1" w:unhideWhenUsed="1"/>
     <w:lsdException w:name="Table Subtle 2" w:semiHidden="1" w:unhideWhenUsed="1"/>
-    <w:lsdException w:name="Table Web 1" w:semiHidden="1" w:unhideWhenUsed="1"/>
     <w:lsdException w:name="Table Web 2" w:semiHidden="1" w:unhideWhenUsed="1"/>
     <w:lsdException w:name="Table Web 3" w:semiHidden="1" w:unhideWhenUsed="1"/>
     <w:lsdException w:name="Balloon Text" w:semiHidden="1" w:unhideWhenUsed="1"/>
@@ -6808,6 +6134,9 @@
     <w:lsdException w:name="List Table 5 Dark Accent 6" w:uiPriority="50"/>
     <w:lsdException w:name="List Table 6 Colorful Accent 6" w:uiPriority="51"/>
     <w:lsdException w:name="List Table 7 Colorful Accent 6" w:uiPriority="52"/>
+    <w:lsdException w:name="Mention" w:semiHidden="1" w:unhideWhenUsed="1"/>
+    <w:lsdException w:name="Smart Hyperlink" w:semiHidden="1" w:unhideWhenUsed="1"/>
+    <w:lsdException w:name="Hashtag" w:semiHidden="1" w:unhideWhenUsed="1"/>
   </w:latentStyles>
   <w:style w:type="paragraph" w:default="1" w:styleId="Normal">
     <w:name w:val="Normal"/>
@@ -7533,7 +6862,7 @@
 </file>
 
 <file path=customXml/itemProps1.xml><?xml version="1.0" encoding="utf-8"?>
-<ds:datastoreItem xmlns:ds="http://schemas.openxmlformats.org/officeDocument/2006/customXml" ds:itemID="{D1FEC674-3E96-4614-B3DE-505CF98A623D}">
+<ds:datastoreItem xmlns:ds="http://schemas.openxmlformats.org/officeDocument/2006/customXml" ds:itemID="{48170D27-69A0-47DF-B5A0-3DB238F692E4}">
   <ds:schemaRefs>
     <ds:schemaRef ds:uri="http://schemas.openxmlformats.org/officeDocument/2006/bibliography"/>
   </ds:schemaRefs>

</xml_diff>